<commit_message>
Se modificaron los documentos
</commit_message>
<xml_diff>
--- a/02.Desarrollo del Proyecto/Estandares/Estandar_Documento_06022019.docx
+++ b/02.Desarrollo del Proyecto/Estandares/Estandar_Documento_06022019.docx
@@ -1,6 +1,6 @@
 
 <file path=word/document.xml><?xml version="1.0" encoding="utf-8"?>
-<w:document xmlns:wpc="http://schemas.microsoft.com/office/word/2010/wordprocessingCanvas" xmlns:cx="http://schemas.microsoft.com/office/drawing/2014/chartex" xmlns:cx1="http://schemas.microsoft.com/office/drawing/2015/9/8/chartex" xmlns:cx2="http://schemas.microsoft.com/office/drawing/2015/10/21/chartex" xmlns:cx3="http://schemas.microsoft.com/office/drawing/2016/5/9/chartex" xmlns:cx4="http://schemas.microsoft.com/office/drawing/2016/5/10/chartex" xmlns:cx5="http://schemas.microsoft.com/office/drawing/2016/5/11/chartex" xmlns:cx6="http://schemas.microsoft.com/office/drawing/2016/5/12/chartex" xmlns:cx7="http://schemas.microsoft.com/office/drawing/2016/5/13/chartex" xmlns:cx8="http://schemas.microsoft.com/office/drawing/2016/5/14/chartex" xmlns:mc="http://schemas.openxmlformats.org/markup-compatibility/2006" xmlns:aink="http://schemas.microsoft.com/office/drawing/2016/ink" xmlns:am3d="http://schemas.microsoft.com/office/drawing/2017/model3d" xmlns:o="urn:schemas-microsoft-com:office:office" xmlns:r="http://schemas.openxmlformats.org/officeDocument/2006/relationships" xmlns:m="http://schemas.openxmlformats.org/officeDocument/2006/math" xmlns:v="urn:schemas-microsoft-com:vml" xmlns:wp14="http://schemas.microsoft.com/office/word/2010/wordprocessingDrawing" xmlns:wp="http://schemas.openxmlformats.org/drawingml/2006/wordprocessingDrawing" xmlns:w10="urn:schemas-microsoft-com:office:word" xmlns:w="http://schemas.openxmlformats.org/wordprocessingml/2006/main" xmlns:w14="http://schemas.microsoft.com/office/word/2010/wordml" xmlns:w15="http://schemas.microsoft.com/office/word/2012/wordml" xmlns:w16cid="http://schemas.microsoft.com/office/word/2016/wordml/cid" xmlns:w16se="http://schemas.microsoft.com/office/word/2015/wordml/symex" xmlns:wpg="http://schemas.microsoft.com/office/word/2010/wordprocessingGroup" xmlns:wpi="http://schemas.microsoft.com/office/word/2010/wordprocessingInk" xmlns:wne="http://schemas.microsoft.com/office/word/2006/wordml" xmlns:wps="http://schemas.microsoft.com/office/word/2010/wordprocessingShape" mc:Ignorable="w14 w15 w16se w16cid wp14">
+<w:document xmlns:wpc="http://schemas.microsoft.com/office/word/2010/wordprocessingCanvas" xmlns:mc="http://schemas.openxmlformats.org/markup-compatibility/2006" xmlns:o="urn:schemas-microsoft-com:office:office" xmlns:r="http://schemas.openxmlformats.org/officeDocument/2006/relationships" xmlns:m="http://schemas.openxmlformats.org/officeDocument/2006/math" xmlns:v="urn:schemas-microsoft-com:vml" xmlns:wp14="http://schemas.microsoft.com/office/word/2010/wordprocessingDrawing" xmlns:wp="http://schemas.openxmlformats.org/drawingml/2006/wordprocessingDrawing" xmlns:w10="urn:schemas-microsoft-com:office:word" xmlns:w="http://schemas.openxmlformats.org/wordprocessingml/2006/main" xmlns:w14="http://schemas.microsoft.com/office/word/2010/wordml" xmlns:wpg="http://schemas.microsoft.com/office/word/2010/wordprocessingGroup" xmlns:wpi="http://schemas.microsoft.com/office/word/2010/wordprocessingInk" xmlns:wne="http://schemas.microsoft.com/office/word/2006/wordml" xmlns:wps="http://schemas.microsoft.com/office/word/2010/wordprocessingShape" mc:Ignorable="w14 wp14">
   <w:body>
     <w:p>
       <w:bookmarkStart w:id="0" w:name="_Toc492892116"/>
@@ -25,7 +25,7 @@
     </w:p>
     <w:tbl>
       <w:tblPr>
-        <w:tblStyle w:val="Tablaconcuadrcula1clara-nfasis1"/>
+        <w:tblStyle w:val="GridTable1LightAccent1"/>
         <w:tblW w:w="0" w:type="auto"/>
         <w:tblInd w:w="1028" w:type="dxa"/>
         <w:tblLook w:val="04A0" w:firstRow="1" w:lastRow="0" w:firstColumn="1" w:lastColumn="0" w:noHBand="0" w:noVBand="1"/>
@@ -250,7 +250,7 @@
     </w:p>
     <w:tbl>
       <w:tblPr>
-        <w:tblStyle w:val="Tablaconcuadrcula1clara-nfasis1"/>
+        <w:tblStyle w:val="GridTable1LightAccent1"/>
         <w:tblW w:w="0" w:type="auto"/>
         <w:tblInd w:w="936" w:type="dxa"/>
         <w:tblLook w:val="0600" w:firstRow="0" w:lastRow="0" w:firstColumn="0" w:lastColumn="0" w:noHBand="1" w:noVBand="1"/>
@@ -437,7 +437,7 @@
     </w:p>
     <w:tbl>
       <w:tblPr>
-        <w:tblStyle w:val="Tablaconcuadrcula1clara-nfasis1"/>
+        <w:tblStyle w:val="GridTable1LightAccent1"/>
         <w:tblW w:w="0" w:type="auto"/>
         <w:tblInd w:w="988" w:type="dxa"/>
         <w:tblLook w:val="04A0" w:firstRow="1" w:lastRow="0" w:firstColumn="1" w:lastColumn="0" w:noHBand="0" w:noVBand="1"/>
@@ -591,6 +591,16 @@
               </w:rPr>
               <w:t>Christian Axel</w:t>
             </w:r>
+            <w:r>
+              <w:rPr>
+                <w:rFonts w:ascii="Arial" w:hAnsi="Arial" w:cs="Arial"/>
+                <w:sz w:val="20"/>
+                <w:szCs w:val="24"/>
+              </w:rPr>
+              <w:t xml:space="preserve"> Zúñiga Ramírez</w:t>
+            </w:r>
+            <w:bookmarkStart w:id="2" w:name="_GoBack"/>
+            <w:bookmarkEnd w:id="2"/>
           </w:p>
         </w:tc>
       </w:tr>
@@ -623,7 +633,7 @@
     </w:p>
     <w:tbl>
       <w:tblPr>
-        <w:tblStyle w:val="Tablaconcuadrcula1clara-nfasis1"/>
+        <w:tblStyle w:val="GridTable1LightAccent1"/>
         <w:tblpPr w:leftFromText="141" w:rightFromText="141" w:vertAnchor="page" w:horzAnchor="page" w:tblpX="1621" w:tblpY="8311"/>
         <w:tblW w:w="8180" w:type="dxa"/>
         <w:tblLayout w:type="fixed"/>
@@ -918,12 +928,10 @@
           <w:shd w:val="clear" w:color="auto" w:fill="F1F0F0"/>
         </w:rPr>
       </w:pPr>
-      <w:bookmarkStart w:id="2" w:name="_GoBack"/>
-      <w:bookmarkEnd w:id="2"/>
     </w:p>
     <w:sectPr>
-      <w:headerReference w:type="default" r:id="rId8"/>
-      <w:footerReference w:type="default" r:id="rId9"/>
+      <w:headerReference w:type="default" r:id="rId9"/>
+      <w:footerReference w:type="default" r:id="rId10"/>
       <w:pgSz w:w="12240" w:h="15840"/>
       <w:pgMar w:top="720" w:right="720" w:bottom="720" w:left="720" w:header="708" w:footer="708" w:gutter="0"/>
       <w:cols w:space="708"/>
@@ -934,7 +942,7 @@
 </file>
 
 <file path=word/endnotes.xml><?xml version="1.0" encoding="utf-8"?>
-<w:endnotes xmlns:wpc="http://schemas.microsoft.com/office/word/2010/wordprocessingCanvas" xmlns:cx="http://schemas.microsoft.com/office/drawing/2014/chartex" xmlns:cx1="http://schemas.microsoft.com/office/drawing/2015/9/8/chartex" xmlns:cx2="http://schemas.microsoft.com/office/drawing/2015/10/21/chartex" xmlns:cx3="http://schemas.microsoft.com/office/drawing/2016/5/9/chartex" xmlns:cx4="http://schemas.microsoft.com/office/drawing/2016/5/10/chartex" xmlns:cx5="http://schemas.microsoft.com/office/drawing/2016/5/11/chartex" xmlns:cx6="http://schemas.microsoft.com/office/drawing/2016/5/12/chartex" xmlns:cx7="http://schemas.microsoft.com/office/drawing/2016/5/13/chartex" xmlns:cx8="http://schemas.microsoft.com/office/drawing/2016/5/14/chartex" xmlns:mc="http://schemas.openxmlformats.org/markup-compatibility/2006" xmlns:aink="http://schemas.microsoft.com/office/drawing/2016/ink" xmlns:am3d="http://schemas.microsoft.com/office/drawing/2017/model3d" xmlns:o="urn:schemas-microsoft-com:office:office" xmlns:r="http://schemas.openxmlformats.org/officeDocument/2006/relationships" xmlns:m="http://schemas.openxmlformats.org/officeDocument/2006/math" xmlns:v="urn:schemas-microsoft-com:vml" xmlns:wp14="http://schemas.microsoft.com/office/word/2010/wordprocessingDrawing" xmlns:wp="http://schemas.openxmlformats.org/drawingml/2006/wordprocessingDrawing" xmlns:w10="urn:schemas-microsoft-com:office:word" xmlns:w="http://schemas.openxmlformats.org/wordprocessingml/2006/main" xmlns:w14="http://schemas.microsoft.com/office/word/2010/wordml" xmlns:w15="http://schemas.microsoft.com/office/word/2012/wordml" xmlns:w16cid="http://schemas.microsoft.com/office/word/2016/wordml/cid" xmlns:w16se="http://schemas.microsoft.com/office/word/2015/wordml/symex" xmlns:wpg="http://schemas.microsoft.com/office/word/2010/wordprocessingGroup" xmlns:wpi="http://schemas.microsoft.com/office/word/2010/wordprocessingInk" xmlns:wne="http://schemas.microsoft.com/office/word/2006/wordml" xmlns:wps="http://schemas.microsoft.com/office/word/2010/wordprocessingShape" mc:Ignorable="w14 w15 w16se w16cid wp14">
+<w:endnotes xmlns:wpc="http://schemas.microsoft.com/office/word/2010/wordprocessingCanvas" xmlns:mc="http://schemas.openxmlformats.org/markup-compatibility/2006" xmlns:o="urn:schemas-microsoft-com:office:office" xmlns:r="http://schemas.openxmlformats.org/officeDocument/2006/relationships" xmlns:m="http://schemas.openxmlformats.org/officeDocument/2006/math" xmlns:v="urn:schemas-microsoft-com:vml" xmlns:wp14="http://schemas.microsoft.com/office/word/2010/wordprocessingDrawing" xmlns:wp="http://schemas.openxmlformats.org/drawingml/2006/wordprocessingDrawing" xmlns:w10="urn:schemas-microsoft-com:office:word" xmlns:w="http://schemas.openxmlformats.org/wordprocessingml/2006/main" xmlns:w14="http://schemas.microsoft.com/office/word/2010/wordml" xmlns:wpg="http://schemas.microsoft.com/office/word/2010/wordprocessingGroup" xmlns:wpi="http://schemas.microsoft.com/office/word/2010/wordprocessingInk" xmlns:wne="http://schemas.microsoft.com/office/word/2006/wordml" xmlns:wps="http://schemas.microsoft.com/office/word/2010/wordprocessingShape" mc:Ignorable="w14 wp14">
   <w:endnote w:type="separator" w:id="-1">
     <w:p>
       <w:pPr>
@@ -959,7 +967,7 @@
 </file>
 
 <file path=word/footer1.xml><?xml version="1.0" encoding="utf-8"?>
-<w:ftr xmlns:wpc="http://schemas.microsoft.com/office/word/2010/wordprocessingCanvas" xmlns:cx="http://schemas.microsoft.com/office/drawing/2014/chartex" xmlns:cx1="http://schemas.microsoft.com/office/drawing/2015/9/8/chartex" xmlns:cx2="http://schemas.microsoft.com/office/drawing/2015/10/21/chartex" xmlns:cx3="http://schemas.microsoft.com/office/drawing/2016/5/9/chartex" xmlns:cx4="http://schemas.microsoft.com/office/drawing/2016/5/10/chartex" xmlns:cx5="http://schemas.microsoft.com/office/drawing/2016/5/11/chartex" xmlns:cx6="http://schemas.microsoft.com/office/drawing/2016/5/12/chartex" xmlns:cx7="http://schemas.microsoft.com/office/drawing/2016/5/13/chartex" xmlns:cx8="http://schemas.microsoft.com/office/drawing/2016/5/14/chartex" xmlns:mc="http://schemas.openxmlformats.org/markup-compatibility/2006" xmlns:aink="http://schemas.microsoft.com/office/drawing/2016/ink" xmlns:am3d="http://schemas.microsoft.com/office/drawing/2017/model3d" xmlns:o="urn:schemas-microsoft-com:office:office" xmlns:r="http://schemas.openxmlformats.org/officeDocument/2006/relationships" xmlns:m="http://schemas.openxmlformats.org/officeDocument/2006/math" xmlns:v="urn:schemas-microsoft-com:vml" xmlns:wp14="http://schemas.microsoft.com/office/word/2010/wordprocessingDrawing" xmlns:wp="http://schemas.openxmlformats.org/drawingml/2006/wordprocessingDrawing" xmlns:w10="urn:schemas-microsoft-com:office:word" xmlns:w="http://schemas.openxmlformats.org/wordprocessingml/2006/main" xmlns:w14="http://schemas.microsoft.com/office/word/2010/wordml" xmlns:w15="http://schemas.microsoft.com/office/word/2012/wordml" xmlns:w16cid="http://schemas.microsoft.com/office/word/2016/wordml/cid" xmlns:w16se="http://schemas.microsoft.com/office/word/2015/wordml/symex" xmlns:wpg="http://schemas.microsoft.com/office/word/2010/wordprocessingGroup" xmlns:wpi="http://schemas.microsoft.com/office/word/2010/wordprocessingInk" xmlns:wne="http://schemas.microsoft.com/office/word/2006/wordml" xmlns:wps="http://schemas.microsoft.com/office/word/2010/wordprocessingShape" mc:Ignorable="w14 w15 w16se w16cid wp14">
+<w:ftr xmlns:wpc="http://schemas.microsoft.com/office/word/2010/wordprocessingCanvas" xmlns:mc="http://schemas.openxmlformats.org/markup-compatibility/2006" xmlns:o="urn:schemas-microsoft-com:office:office" xmlns:r="http://schemas.openxmlformats.org/officeDocument/2006/relationships" xmlns:m="http://schemas.openxmlformats.org/officeDocument/2006/math" xmlns:v="urn:schemas-microsoft-com:vml" xmlns:wp14="http://schemas.microsoft.com/office/word/2010/wordprocessingDrawing" xmlns:wp="http://schemas.openxmlformats.org/drawingml/2006/wordprocessingDrawing" xmlns:w10="urn:schemas-microsoft-com:office:word" xmlns:w="http://schemas.openxmlformats.org/wordprocessingml/2006/main" xmlns:w14="http://schemas.microsoft.com/office/word/2010/wordml" xmlns:wpg="http://schemas.microsoft.com/office/word/2010/wordprocessingGroup" xmlns:wpi="http://schemas.microsoft.com/office/word/2010/wordprocessingInk" xmlns:wne="http://schemas.microsoft.com/office/word/2006/wordml" xmlns:wps="http://schemas.microsoft.com/office/word/2010/wordprocessingShape" mc:Ignorable="w14 wp14">
   <w:p>
     <w:pPr>
       <w:pStyle w:val="Piedepgina"/>
@@ -1126,7 +1134,7 @@
 </file>
 
 <file path=word/footnotes.xml><?xml version="1.0" encoding="utf-8"?>
-<w:footnotes xmlns:wpc="http://schemas.microsoft.com/office/word/2010/wordprocessingCanvas" xmlns:cx="http://schemas.microsoft.com/office/drawing/2014/chartex" xmlns:cx1="http://schemas.microsoft.com/office/drawing/2015/9/8/chartex" xmlns:cx2="http://schemas.microsoft.com/office/drawing/2015/10/21/chartex" xmlns:cx3="http://schemas.microsoft.com/office/drawing/2016/5/9/chartex" xmlns:cx4="http://schemas.microsoft.com/office/drawing/2016/5/10/chartex" xmlns:cx5="http://schemas.microsoft.com/office/drawing/2016/5/11/chartex" xmlns:cx6="http://schemas.microsoft.com/office/drawing/2016/5/12/chartex" xmlns:cx7="http://schemas.microsoft.com/office/drawing/2016/5/13/chartex" xmlns:cx8="http://schemas.microsoft.com/office/drawing/2016/5/14/chartex" xmlns:mc="http://schemas.openxmlformats.org/markup-compatibility/2006" xmlns:aink="http://schemas.microsoft.com/office/drawing/2016/ink" xmlns:am3d="http://schemas.microsoft.com/office/drawing/2017/model3d" xmlns:o="urn:schemas-microsoft-com:office:office" xmlns:r="http://schemas.openxmlformats.org/officeDocument/2006/relationships" xmlns:m="http://schemas.openxmlformats.org/officeDocument/2006/math" xmlns:v="urn:schemas-microsoft-com:vml" xmlns:wp14="http://schemas.microsoft.com/office/word/2010/wordprocessingDrawing" xmlns:wp="http://schemas.openxmlformats.org/drawingml/2006/wordprocessingDrawing" xmlns:w10="urn:schemas-microsoft-com:office:word" xmlns:w="http://schemas.openxmlformats.org/wordprocessingml/2006/main" xmlns:w14="http://schemas.microsoft.com/office/word/2010/wordml" xmlns:w15="http://schemas.microsoft.com/office/word/2012/wordml" xmlns:w16cid="http://schemas.microsoft.com/office/word/2016/wordml/cid" xmlns:w16se="http://schemas.microsoft.com/office/word/2015/wordml/symex" xmlns:wpg="http://schemas.microsoft.com/office/word/2010/wordprocessingGroup" xmlns:wpi="http://schemas.microsoft.com/office/word/2010/wordprocessingInk" xmlns:wne="http://schemas.microsoft.com/office/word/2006/wordml" xmlns:wps="http://schemas.microsoft.com/office/word/2010/wordprocessingShape" mc:Ignorable="w14 w15 w16se w16cid wp14">
+<w:footnotes xmlns:wpc="http://schemas.microsoft.com/office/word/2010/wordprocessingCanvas" xmlns:mc="http://schemas.openxmlformats.org/markup-compatibility/2006" xmlns:o="urn:schemas-microsoft-com:office:office" xmlns:r="http://schemas.openxmlformats.org/officeDocument/2006/relationships" xmlns:m="http://schemas.openxmlformats.org/officeDocument/2006/math" xmlns:v="urn:schemas-microsoft-com:vml" xmlns:wp14="http://schemas.microsoft.com/office/word/2010/wordprocessingDrawing" xmlns:wp="http://schemas.openxmlformats.org/drawingml/2006/wordprocessingDrawing" xmlns:w10="urn:schemas-microsoft-com:office:word" xmlns:w="http://schemas.openxmlformats.org/wordprocessingml/2006/main" xmlns:w14="http://schemas.microsoft.com/office/word/2010/wordml" xmlns:wpg="http://schemas.microsoft.com/office/word/2010/wordprocessingGroup" xmlns:wpi="http://schemas.microsoft.com/office/word/2010/wordprocessingInk" xmlns:wne="http://schemas.microsoft.com/office/word/2006/wordml" xmlns:wps="http://schemas.microsoft.com/office/word/2010/wordprocessingShape" mc:Ignorable="w14 wp14">
   <w:footnote w:type="separator" w:id="-1">
     <w:p>
       <w:pPr>
@@ -1151,7 +1159,7 @@
 </file>
 
 <file path=word/header1.xml><?xml version="1.0" encoding="utf-8"?>
-<w:hdr xmlns:wpc="http://schemas.microsoft.com/office/word/2010/wordprocessingCanvas" xmlns:cx="http://schemas.microsoft.com/office/drawing/2014/chartex" xmlns:cx1="http://schemas.microsoft.com/office/drawing/2015/9/8/chartex" xmlns:cx2="http://schemas.microsoft.com/office/drawing/2015/10/21/chartex" xmlns:cx3="http://schemas.microsoft.com/office/drawing/2016/5/9/chartex" xmlns:cx4="http://schemas.microsoft.com/office/drawing/2016/5/10/chartex" xmlns:cx5="http://schemas.microsoft.com/office/drawing/2016/5/11/chartex" xmlns:cx6="http://schemas.microsoft.com/office/drawing/2016/5/12/chartex" xmlns:cx7="http://schemas.microsoft.com/office/drawing/2016/5/13/chartex" xmlns:cx8="http://schemas.microsoft.com/office/drawing/2016/5/14/chartex" xmlns:mc="http://schemas.openxmlformats.org/markup-compatibility/2006" xmlns:aink="http://schemas.microsoft.com/office/drawing/2016/ink" xmlns:am3d="http://schemas.microsoft.com/office/drawing/2017/model3d" xmlns:o="urn:schemas-microsoft-com:office:office" xmlns:r="http://schemas.openxmlformats.org/officeDocument/2006/relationships" xmlns:m="http://schemas.openxmlformats.org/officeDocument/2006/math" xmlns:v="urn:schemas-microsoft-com:vml" xmlns:wp14="http://schemas.microsoft.com/office/word/2010/wordprocessingDrawing" xmlns:wp="http://schemas.openxmlformats.org/drawingml/2006/wordprocessingDrawing" xmlns:w10="urn:schemas-microsoft-com:office:word" xmlns:w="http://schemas.openxmlformats.org/wordprocessingml/2006/main" xmlns:w14="http://schemas.microsoft.com/office/word/2010/wordml" xmlns:w15="http://schemas.microsoft.com/office/word/2012/wordml" xmlns:w16cid="http://schemas.microsoft.com/office/word/2016/wordml/cid" xmlns:w16se="http://schemas.microsoft.com/office/word/2015/wordml/symex" xmlns:wpg="http://schemas.microsoft.com/office/word/2010/wordprocessingGroup" xmlns:wpi="http://schemas.microsoft.com/office/word/2010/wordprocessingInk" xmlns:wne="http://schemas.microsoft.com/office/word/2006/wordml" xmlns:wps="http://schemas.microsoft.com/office/word/2010/wordprocessingShape" mc:Ignorable="w14 w15 w16se w16cid wp14">
+<w:hdr xmlns:wpc="http://schemas.microsoft.com/office/word/2010/wordprocessingCanvas" xmlns:mc="http://schemas.openxmlformats.org/markup-compatibility/2006" xmlns:o="urn:schemas-microsoft-com:office:office" xmlns:r="http://schemas.openxmlformats.org/officeDocument/2006/relationships" xmlns:m="http://schemas.openxmlformats.org/officeDocument/2006/math" xmlns:v="urn:schemas-microsoft-com:vml" xmlns:wp14="http://schemas.microsoft.com/office/word/2010/wordprocessingDrawing" xmlns:wp="http://schemas.openxmlformats.org/drawingml/2006/wordprocessingDrawing" xmlns:w10="urn:schemas-microsoft-com:office:word" xmlns:w="http://schemas.openxmlformats.org/wordprocessingml/2006/main" xmlns:w14="http://schemas.microsoft.com/office/word/2010/wordml" xmlns:wpg="http://schemas.microsoft.com/office/word/2010/wordprocessingGroup" xmlns:wpi="http://schemas.microsoft.com/office/word/2010/wordprocessingInk" xmlns:wne="http://schemas.microsoft.com/office/word/2006/wordml" xmlns:wps="http://schemas.microsoft.com/office/word/2010/wordprocessingShape" mc:Ignorable="w14 wp14">
   <w:p>
     <w:pPr>
       <w:pStyle w:val="Encabezado"/>
@@ -1339,7 +1347,7 @@
             </wp:anchor>
           </w:drawing>
         </mc:Choice>
-        <mc:Fallback>
+        <mc:Fallback xmlns:w16se="http://schemas.microsoft.com/office/word/2015/wordml/symex" xmlns:w16cid="http://schemas.microsoft.com/office/word/2016/wordml/cid" xmlns:w15="http://schemas.microsoft.com/office/word/2012/wordml" xmlns:am3d="http://schemas.microsoft.com/office/drawing/2017/model3d" xmlns:aink="http://schemas.microsoft.com/office/drawing/2016/ink" xmlns:cx8="http://schemas.microsoft.com/office/drawing/2016/5/14/chartex" xmlns:cx7="http://schemas.microsoft.com/office/drawing/2016/5/13/chartex" xmlns:cx6="http://schemas.microsoft.com/office/drawing/2016/5/12/chartex" xmlns:cx5="http://schemas.microsoft.com/office/drawing/2016/5/11/chartex" xmlns:cx4="http://schemas.microsoft.com/office/drawing/2016/5/10/chartex" xmlns:cx3="http://schemas.microsoft.com/office/drawing/2016/5/9/chartex" xmlns:cx2="http://schemas.microsoft.com/office/drawing/2015/10/21/chartex" xmlns:cx1="http://schemas.microsoft.com/office/drawing/2015/9/8/chartex" xmlns:cx="http://schemas.microsoft.com/office/drawing/2014/chartex">
           <w:pict>
             <v:roundrect w14:anchorId="67AB45EE" id="Rectángulo: esquinas redondeadas 6" o:spid="_x0000_s1026" style="position:absolute;margin-left:-43.5pt;margin-top:27.6pt;width:66pt;height:712.5pt;z-index:251661312;visibility:visible;mso-wrap-style:square;mso-width-percent:0;mso-height-percent:0;mso-wrap-distance-left:9pt;mso-wrap-distance-top:0;mso-wrap-distance-right:9pt;mso-wrap-distance-bottom:0;mso-position-horizontal:absolute;mso-position-horizontal-relative:text;mso-position-vertical:absolute;mso-position-vertical-relative:text;mso-width-percent:0;mso-height-percent:0;mso-width-relative:margin;mso-height-relative:margin;v-text-anchor:middle" arcsize="10923f" o:gfxdata="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" fillcolor="#c9c9c9 [1942]" stroked="f" strokeweight="1pt">
               <v:fill color2="#c9c9c9 [1942]" rotate="t" angle="90" colors="0 #747474;.5 #a9a9a9;1 #c9c9c9" focus="100%" type="gradient"/>
@@ -1429,7 +1437,7 @@
             </wp:anchor>
           </w:drawing>
         </mc:Choice>
-        <mc:Fallback>
+        <mc:Fallback xmlns:w16se="http://schemas.microsoft.com/office/word/2015/wordml/symex" xmlns:w16cid="http://schemas.microsoft.com/office/word/2016/wordml/cid" xmlns:w15="http://schemas.microsoft.com/office/word/2012/wordml" xmlns:am3d="http://schemas.microsoft.com/office/drawing/2017/model3d" xmlns:aink="http://schemas.microsoft.com/office/drawing/2016/ink" xmlns:cx8="http://schemas.microsoft.com/office/drawing/2016/5/14/chartex" xmlns:cx7="http://schemas.microsoft.com/office/drawing/2016/5/13/chartex" xmlns:cx6="http://schemas.microsoft.com/office/drawing/2016/5/12/chartex" xmlns:cx5="http://schemas.microsoft.com/office/drawing/2016/5/11/chartex" xmlns:cx4="http://schemas.microsoft.com/office/drawing/2016/5/10/chartex" xmlns:cx3="http://schemas.microsoft.com/office/drawing/2016/5/9/chartex" xmlns:cx2="http://schemas.microsoft.com/office/drawing/2015/10/21/chartex" xmlns:cx1="http://schemas.microsoft.com/office/drawing/2015/9/8/chartex" xmlns:cx="http://schemas.microsoft.com/office/drawing/2014/chartex">
           <w:pict>
             <v:shapetype w14:anchorId="7E8CEF72" id="_x0000_t6" coordsize="21600,21600" o:spt="6" path="m,l,21600r21600,xe">
               <v:stroke joinstyle="miter"/>
@@ -1459,8 +1467,8 @@
 </file>
 
 <file path=word/numbering.xml><?xml version="1.0" encoding="utf-8"?>
-<w:numbering xmlns:wpc="http://schemas.microsoft.com/office/word/2010/wordprocessingCanvas" xmlns:cx="http://schemas.microsoft.com/office/drawing/2014/chartex" xmlns:cx1="http://schemas.microsoft.com/office/drawing/2015/9/8/chartex" xmlns:cx2="http://schemas.microsoft.com/office/drawing/2015/10/21/chartex" xmlns:cx3="http://schemas.microsoft.com/office/drawing/2016/5/9/chartex" xmlns:cx4="http://schemas.microsoft.com/office/drawing/2016/5/10/chartex" xmlns:cx5="http://schemas.microsoft.com/office/drawing/2016/5/11/chartex" xmlns:cx6="http://schemas.microsoft.com/office/drawing/2016/5/12/chartex" xmlns:cx7="http://schemas.microsoft.com/office/drawing/2016/5/13/chartex" xmlns:cx8="http://schemas.microsoft.com/office/drawing/2016/5/14/chartex" xmlns:mc="http://schemas.openxmlformats.org/markup-compatibility/2006" xmlns:aink="http://schemas.microsoft.com/office/drawing/2016/ink" xmlns:am3d="http://schemas.microsoft.com/office/drawing/2017/model3d" xmlns:o="urn:schemas-microsoft-com:office:office" xmlns:r="http://schemas.openxmlformats.org/officeDocument/2006/relationships" xmlns:m="http://schemas.openxmlformats.org/officeDocument/2006/math" xmlns:v="urn:schemas-microsoft-com:vml" xmlns:wp14="http://schemas.microsoft.com/office/word/2010/wordprocessingDrawing" xmlns:wp="http://schemas.openxmlformats.org/drawingml/2006/wordprocessingDrawing" xmlns:w10="urn:schemas-microsoft-com:office:word" xmlns:w="http://schemas.openxmlformats.org/wordprocessingml/2006/main" xmlns:w14="http://schemas.microsoft.com/office/word/2010/wordml" xmlns:w15="http://schemas.microsoft.com/office/word/2012/wordml" xmlns:w16cid="http://schemas.microsoft.com/office/word/2016/wordml/cid" xmlns:w16se="http://schemas.microsoft.com/office/word/2015/wordml/symex" xmlns:wpg="http://schemas.microsoft.com/office/word/2010/wordprocessingGroup" xmlns:wpi="http://schemas.microsoft.com/office/word/2010/wordprocessingInk" xmlns:wne="http://schemas.microsoft.com/office/word/2006/wordml" xmlns:wps="http://schemas.microsoft.com/office/word/2010/wordprocessingShape" mc:Ignorable="w14 w15 w16se w16cid wp14">
-  <w:abstractNum w:abstractNumId="0" w15:restartNumberingAfterBreak="0">
+<w:numbering xmlns:wpc="http://schemas.microsoft.com/office/word/2010/wordprocessingCanvas" xmlns:mc="http://schemas.openxmlformats.org/markup-compatibility/2006" xmlns:o="urn:schemas-microsoft-com:office:office" xmlns:r="http://schemas.openxmlformats.org/officeDocument/2006/relationships" xmlns:m="http://schemas.openxmlformats.org/officeDocument/2006/math" xmlns:v="urn:schemas-microsoft-com:vml" xmlns:wp14="http://schemas.microsoft.com/office/word/2010/wordprocessingDrawing" xmlns:wp="http://schemas.openxmlformats.org/drawingml/2006/wordprocessingDrawing" xmlns:w10="urn:schemas-microsoft-com:office:word" xmlns:w="http://schemas.openxmlformats.org/wordprocessingml/2006/main" xmlns:w14="http://schemas.microsoft.com/office/word/2010/wordml" xmlns:wpg="http://schemas.microsoft.com/office/word/2010/wordprocessingGroup" xmlns:wpi="http://schemas.microsoft.com/office/word/2010/wordprocessingInk" xmlns:wne="http://schemas.microsoft.com/office/word/2006/wordml" xmlns:wps="http://schemas.microsoft.com/office/word/2010/wordprocessingShape" mc:Ignorable="w14 wp14">
+  <w:abstractNum w:abstractNumId="0">
     <w:nsid w:val="05500233"/>
     <w:multiLevelType w:val="hybridMultilevel"/>
     <w:tmpl w:val="19FC4050"/>
@@ -1573,7 +1581,7 @@
       </w:rPr>
     </w:lvl>
   </w:abstractNum>
-  <w:abstractNum w:abstractNumId="1" w15:restartNumberingAfterBreak="0">
+  <w:abstractNum w:abstractNumId="1">
     <w:nsid w:val="09926619"/>
     <w:multiLevelType w:val="hybridMultilevel"/>
     <w:tmpl w:val="526677A0"/>
@@ -1686,7 +1694,7 @@
       </w:rPr>
     </w:lvl>
   </w:abstractNum>
-  <w:abstractNum w:abstractNumId="2" w15:restartNumberingAfterBreak="0">
+  <w:abstractNum w:abstractNumId="2">
     <w:nsid w:val="0BA855F1"/>
     <w:multiLevelType w:val="hybridMultilevel"/>
     <w:tmpl w:val="2CC623F6"/>
@@ -1799,7 +1807,7 @@
       </w:rPr>
     </w:lvl>
   </w:abstractNum>
-  <w:abstractNum w:abstractNumId="3" w15:restartNumberingAfterBreak="0">
+  <w:abstractNum w:abstractNumId="3">
     <w:nsid w:val="0C8322FC"/>
     <w:multiLevelType w:val="hybridMultilevel"/>
     <w:tmpl w:val="87D21C9A"/>
@@ -1912,7 +1920,7 @@
       </w:rPr>
     </w:lvl>
   </w:abstractNum>
-  <w:abstractNum w:abstractNumId="4" w15:restartNumberingAfterBreak="0">
+  <w:abstractNum w:abstractNumId="4">
     <w:nsid w:val="11B32830"/>
     <w:multiLevelType w:val="hybridMultilevel"/>
     <w:tmpl w:val="F22C2D26"/>
@@ -2025,7 +2033,7 @@
       </w:rPr>
     </w:lvl>
   </w:abstractNum>
-  <w:abstractNum w:abstractNumId="5" w15:restartNumberingAfterBreak="0">
+  <w:abstractNum w:abstractNumId="5">
     <w:nsid w:val="1A475D2C"/>
     <w:multiLevelType w:val="hybridMultilevel"/>
     <w:tmpl w:val="557CDF48"/>
@@ -2138,7 +2146,7 @@
       </w:rPr>
     </w:lvl>
   </w:abstractNum>
-  <w:abstractNum w:abstractNumId="6" w15:restartNumberingAfterBreak="0">
+  <w:abstractNum w:abstractNumId="6">
     <w:nsid w:val="2BED6AAA"/>
     <w:multiLevelType w:val="hybridMultilevel"/>
     <w:tmpl w:val="C1242698"/>
@@ -2251,7 +2259,7 @@
       </w:rPr>
     </w:lvl>
   </w:abstractNum>
-  <w:abstractNum w:abstractNumId="7" w15:restartNumberingAfterBreak="0">
+  <w:abstractNum w:abstractNumId="7">
     <w:nsid w:val="349E4FE9"/>
     <w:multiLevelType w:val="hybridMultilevel"/>
     <w:tmpl w:val="390C08AE"/>
@@ -2363,7 +2371,7 @@
       </w:rPr>
     </w:lvl>
   </w:abstractNum>
-  <w:abstractNum w:abstractNumId="8" w15:restartNumberingAfterBreak="0">
+  <w:abstractNum w:abstractNumId="8">
     <w:nsid w:val="4B3158D6"/>
     <w:multiLevelType w:val="hybridMultilevel"/>
     <w:tmpl w:val="93CEB63C"/>
@@ -2475,7 +2483,7 @@
       </w:rPr>
     </w:lvl>
   </w:abstractNum>
-  <w:abstractNum w:abstractNumId="9" w15:restartNumberingAfterBreak="0">
+  <w:abstractNum w:abstractNumId="9">
     <w:nsid w:val="5625176F"/>
     <w:multiLevelType w:val="hybridMultilevel"/>
     <w:tmpl w:val="3E128140"/>
@@ -2587,7 +2595,7 @@
       </w:rPr>
     </w:lvl>
   </w:abstractNum>
-  <w:abstractNum w:abstractNumId="10" w15:restartNumberingAfterBreak="0">
+  <w:abstractNum w:abstractNumId="10">
     <w:nsid w:val="741D58AA"/>
     <w:multiLevelType w:val="hybridMultilevel"/>
     <w:tmpl w:val="9FD650D8"/>
@@ -2699,7 +2707,7 @@
       </w:rPr>
     </w:lvl>
   </w:abstractNum>
-  <w:abstractNum w:abstractNumId="11" w15:restartNumberingAfterBreak="0">
+  <w:abstractNum w:abstractNumId="11">
     <w:nsid w:val="78540747"/>
     <w:multiLevelType w:val="hybridMultilevel"/>
     <w:tmpl w:val="E0744EEE"/>
@@ -2851,7 +2859,7 @@
 </file>
 
 <file path=word/styles.xml><?xml version="1.0" encoding="utf-8"?>
-<w:styles xmlns:mc="http://schemas.openxmlformats.org/markup-compatibility/2006" xmlns:r="http://schemas.openxmlformats.org/officeDocument/2006/relationships" xmlns:w="http://schemas.openxmlformats.org/wordprocessingml/2006/main" xmlns:w14="http://schemas.microsoft.com/office/word/2010/wordml" xmlns:w15="http://schemas.microsoft.com/office/word/2012/wordml" xmlns:w16cid="http://schemas.microsoft.com/office/word/2016/wordml/cid" xmlns:w16se="http://schemas.microsoft.com/office/word/2015/wordml/symex" mc:Ignorable="w14 w15 w16se w16cid">
+<w:styles xmlns:mc="http://schemas.openxmlformats.org/markup-compatibility/2006" xmlns:r="http://schemas.openxmlformats.org/officeDocument/2006/relationships" xmlns:w="http://schemas.openxmlformats.org/wordprocessingml/2006/main" xmlns:w14="http://schemas.microsoft.com/office/word/2010/wordml" mc:Ignorable="w14">
   <w:docDefaults>
     <w:rPrDefault>
       <w:rPr>
@@ -2867,382 +2875,144 @@
       </w:pPr>
     </w:pPrDefault>
   </w:docDefaults>
-  <w:latentStyles w:defLockedState="0" w:defUIPriority="99" w:defSemiHidden="0" w:defUnhideWhenUsed="0" w:defQFormat="0" w:count="375">
-    <w:lsdException w:name="Normal" w:uiPriority="0" w:qFormat="1"/>
-    <w:lsdException w:name="heading 1" w:uiPriority="9" w:qFormat="1"/>
-    <w:lsdException w:name="heading 2" w:semiHidden="1" w:uiPriority="9" w:unhideWhenUsed="1" w:qFormat="1"/>
-    <w:lsdException w:name="heading 3" w:semiHidden="1" w:uiPriority="9" w:unhideWhenUsed="1" w:qFormat="1"/>
-    <w:lsdException w:name="heading 4" w:semiHidden="1" w:uiPriority="9" w:unhideWhenUsed="1" w:qFormat="1"/>
-    <w:lsdException w:name="heading 5" w:semiHidden="1" w:uiPriority="9" w:unhideWhenUsed="1" w:qFormat="1"/>
-    <w:lsdException w:name="heading 6" w:semiHidden="1" w:uiPriority="9" w:unhideWhenUsed="1" w:qFormat="1"/>
-    <w:lsdException w:name="heading 7" w:semiHidden="1" w:uiPriority="9" w:unhideWhenUsed="1" w:qFormat="1"/>
-    <w:lsdException w:name="heading 8" w:semiHidden="1" w:uiPriority="9" w:unhideWhenUsed="1" w:qFormat="1"/>
-    <w:lsdException w:name="heading 9" w:semiHidden="1" w:uiPriority="9" w:unhideWhenUsed="1" w:qFormat="1"/>
-    <w:lsdException w:name="index 1" w:semiHidden="1" w:unhideWhenUsed="1"/>
-    <w:lsdException w:name="index 2" w:semiHidden="1" w:unhideWhenUsed="1"/>
-    <w:lsdException w:name="index 3" w:semiHidden="1" w:unhideWhenUsed="1"/>
-    <w:lsdException w:name="index 4" w:semiHidden="1" w:unhideWhenUsed="1"/>
-    <w:lsdException w:name="index 5" w:semiHidden="1" w:unhideWhenUsed="1"/>
-    <w:lsdException w:name="index 6" w:semiHidden="1" w:unhideWhenUsed="1"/>
-    <w:lsdException w:name="index 7" w:semiHidden="1" w:unhideWhenUsed="1"/>
-    <w:lsdException w:name="index 8" w:semiHidden="1" w:unhideWhenUsed="1"/>
-    <w:lsdException w:name="index 9" w:semiHidden="1" w:unhideWhenUsed="1"/>
-    <w:lsdException w:name="toc 1" w:semiHidden="1" w:uiPriority="39" w:unhideWhenUsed="1"/>
-    <w:lsdException w:name="toc 2" w:semiHidden="1" w:uiPriority="39" w:unhideWhenUsed="1"/>
-    <w:lsdException w:name="toc 3" w:semiHidden="1" w:uiPriority="39" w:unhideWhenUsed="1"/>
-    <w:lsdException w:name="toc 4" w:semiHidden="1" w:uiPriority="39" w:unhideWhenUsed="1"/>
-    <w:lsdException w:name="toc 5" w:semiHidden="1" w:uiPriority="39" w:unhideWhenUsed="1"/>
-    <w:lsdException w:name="toc 6" w:semiHidden="1" w:uiPriority="39" w:unhideWhenUsed="1"/>
-    <w:lsdException w:name="toc 7" w:semiHidden="1" w:uiPriority="39" w:unhideWhenUsed="1"/>
-    <w:lsdException w:name="toc 8" w:semiHidden="1" w:uiPriority="39" w:unhideWhenUsed="1"/>
-    <w:lsdException w:name="toc 9" w:semiHidden="1" w:uiPriority="39" w:unhideWhenUsed="1"/>
-    <w:lsdException w:name="Normal Indent" w:semiHidden="1" w:unhideWhenUsed="1"/>
-    <w:lsdException w:name="footnote text" w:semiHidden="1" w:unhideWhenUsed="1"/>
-    <w:lsdException w:name="annotation text" w:semiHidden="1" w:unhideWhenUsed="1"/>
-    <w:lsdException w:name="header" w:semiHidden="1" w:unhideWhenUsed="1"/>
-    <w:lsdException w:name="footer" w:semiHidden="1" w:unhideWhenUsed="1"/>
-    <w:lsdException w:name="index heading" w:semiHidden="1" w:unhideWhenUsed="1"/>
-    <w:lsdException w:name="caption" w:semiHidden="1" w:uiPriority="35" w:unhideWhenUsed="1" w:qFormat="1"/>
-    <w:lsdException w:name="table of figures" w:semiHidden="1" w:unhideWhenUsed="1"/>
-    <w:lsdException w:name="envelope address" w:semiHidden="1" w:unhideWhenUsed="1"/>
-    <w:lsdException w:name="envelope return" w:semiHidden="1" w:unhideWhenUsed="1"/>
-    <w:lsdException w:name="footnote reference" w:semiHidden="1" w:unhideWhenUsed="1"/>
-    <w:lsdException w:name="annotation reference" w:semiHidden="1" w:unhideWhenUsed="1"/>
-    <w:lsdException w:name="line number" w:semiHidden="1" w:unhideWhenUsed="1"/>
-    <w:lsdException w:name="page number" w:semiHidden="1" w:unhideWhenUsed="1"/>
-    <w:lsdException w:name="endnote reference" w:semiHidden="1" w:unhideWhenUsed="1"/>
-    <w:lsdException w:name="endnote text" w:semiHidden="1" w:unhideWhenUsed="1"/>
-    <w:lsdException w:name="table of authorities" w:semiHidden="1" w:unhideWhenUsed="1"/>
-    <w:lsdException w:name="macro" w:semiHidden="1" w:unhideWhenUsed="1"/>
-    <w:lsdException w:name="toa heading" w:semiHidden="1" w:unhideWhenUsed="1"/>
-    <w:lsdException w:name="List" w:semiHidden="1" w:unhideWhenUsed="1"/>
-    <w:lsdException w:name="List Bullet" w:semiHidden="1" w:unhideWhenUsed="1"/>
-    <w:lsdException w:name="List Number" w:semiHidden="1" w:unhideWhenUsed="1"/>
-    <w:lsdException w:name="List 2" w:semiHidden="1" w:unhideWhenUsed="1"/>
-    <w:lsdException w:name="List 3" w:semiHidden="1" w:unhideWhenUsed="1"/>
-    <w:lsdException w:name="List 4" w:semiHidden="1" w:unhideWhenUsed="1"/>
-    <w:lsdException w:name="List 5" w:semiHidden="1" w:unhideWhenUsed="1"/>
-    <w:lsdException w:name="List Bullet 2" w:semiHidden="1" w:unhideWhenUsed="1"/>
-    <w:lsdException w:name="List Bullet 3" w:semiHidden="1" w:unhideWhenUsed="1"/>
-    <w:lsdException w:name="List Bullet 4" w:semiHidden="1" w:unhideWhenUsed="1"/>
-    <w:lsdException w:name="List Bullet 5" w:semiHidden="1" w:unhideWhenUsed="1"/>
-    <w:lsdException w:name="List Number 2" w:semiHidden="1" w:unhideWhenUsed="1"/>
-    <w:lsdException w:name="List Number 3" w:semiHidden="1" w:unhideWhenUsed="1"/>
-    <w:lsdException w:name="List Number 4" w:semiHidden="1" w:unhideWhenUsed="1"/>
-    <w:lsdException w:name="List Number 5" w:semiHidden="1" w:unhideWhenUsed="1"/>
-    <w:lsdException w:name="Title" w:uiPriority="10" w:qFormat="1"/>
-    <w:lsdException w:name="Closing" w:semiHidden="1" w:unhideWhenUsed="1"/>
-    <w:lsdException w:name="Signature" w:semiHidden="1" w:unhideWhenUsed="1"/>
-    <w:lsdException w:name="Default Paragraph Font" w:semiHidden="1" w:uiPriority="1" w:unhideWhenUsed="1"/>
-    <w:lsdException w:name="Body Text" w:semiHidden="1" w:unhideWhenUsed="1"/>
-    <w:lsdException w:name="Body Text Indent" w:semiHidden="1" w:unhideWhenUsed="1"/>
-    <w:lsdException w:name="List Continue" w:semiHidden="1" w:unhideWhenUsed="1"/>
-    <w:lsdException w:name="List Continue 2" w:semiHidden="1" w:unhideWhenUsed="1"/>
-    <w:lsdException w:name="List Continue 3" w:semiHidden="1" w:unhideWhenUsed="1"/>
-    <w:lsdException w:name="List Continue 4" w:semiHidden="1" w:unhideWhenUsed="1"/>
-    <w:lsdException w:name="List Continue 5" w:semiHidden="1" w:unhideWhenUsed="1"/>
-    <w:lsdException w:name="Message Header" w:semiHidden="1" w:unhideWhenUsed="1"/>
-    <w:lsdException w:name="Subtitle" w:uiPriority="11" w:qFormat="1"/>
-    <w:lsdException w:name="Salutation" w:semiHidden="1" w:unhideWhenUsed="1"/>
-    <w:lsdException w:name="Date" w:semiHidden="1" w:unhideWhenUsed="1"/>
-    <w:lsdException w:name="Body Text First Indent" w:semiHidden="1" w:unhideWhenUsed="1"/>
-    <w:lsdException w:name="Body Text First Indent 2" w:semiHidden="1" w:unhideWhenUsed="1"/>
-    <w:lsdException w:name="Note Heading" w:semiHidden="1" w:unhideWhenUsed="1"/>
-    <w:lsdException w:name="Body Text 2" w:semiHidden="1" w:unhideWhenUsed="1"/>
-    <w:lsdException w:name="Body Text 3" w:semiHidden="1" w:unhideWhenUsed="1"/>
-    <w:lsdException w:name="Body Text Indent 2" w:semiHidden="1" w:unhideWhenUsed="1"/>
-    <w:lsdException w:name="Body Text Indent 3" w:semiHidden="1" w:unhideWhenUsed="1"/>
-    <w:lsdException w:name="Block Text" w:semiHidden="1" w:unhideWhenUsed="1"/>
-    <w:lsdException w:name="Hyperlink" w:semiHidden="1" w:unhideWhenUsed="1"/>
-    <w:lsdException w:name="FollowedHyperlink" w:semiHidden="1" w:unhideWhenUsed="1"/>
-    <w:lsdException w:name="Strong" w:uiPriority="22" w:qFormat="1"/>
-    <w:lsdException w:name="Emphasis" w:uiPriority="20" w:qFormat="1"/>
-    <w:lsdException w:name="Document Map" w:semiHidden="1" w:unhideWhenUsed="1"/>
-    <w:lsdException w:name="Plain Text" w:semiHidden="1" w:unhideWhenUsed="1"/>
-    <w:lsdException w:name="E-mail Signature" w:semiHidden="1" w:unhideWhenUsed="1"/>
-    <w:lsdException w:name="HTML Top of Form" w:semiHidden="1" w:unhideWhenUsed="1"/>
-    <w:lsdException w:name="HTML Bottom of Form" w:semiHidden="1" w:unhideWhenUsed="1"/>
-    <w:lsdException w:name="Normal (Web)" w:semiHidden="1" w:unhideWhenUsed="1"/>
-    <w:lsdException w:name="HTML Acronym" w:semiHidden="1" w:unhideWhenUsed="1"/>
-    <w:lsdException w:name="HTML Address" w:semiHidden="1" w:unhideWhenUsed="1"/>
-    <w:lsdException w:name="HTML Cite" w:semiHidden="1" w:unhideWhenUsed="1"/>
-    <w:lsdException w:name="HTML Code" w:semiHidden="1" w:unhideWhenUsed="1"/>
-    <w:lsdException w:name="HTML Definition" w:semiHidden="1" w:unhideWhenUsed="1"/>
-    <w:lsdException w:name="HTML Keyboard" w:semiHidden="1" w:unhideWhenUsed="1"/>
-    <w:lsdException w:name="HTML Preformatted" w:semiHidden="1" w:unhideWhenUsed="1"/>
-    <w:lsdException w:name="HTML Sample" w:semiHidden="1" w:unhideWhenUsed="1"/>
-    <w:lsdException w:name="HTML Typewriter" w:semiHidden="1" w:unhideWhenUsed="1"/>
-    <w:lsdException w:name="HTML Variable" w:semiHidden="1" w:unhideWhenUsed="1"/>
-    <w:lsdException w:name="Normal Table" w:semiHidden="1" w:unhideWhenUsed="1"/>
-    <w:lsdException w:name="annotation subject" w:semiHidden="1" w:unhideWhenUsed="1"/>
-    <w:lsdException w:name="No List" w:semiHidden="1" w:unhideWhenUsed="1"/>
-    <w:lsdException w:name="Outline List 1" w:semiHidden="1" w:unhideWhenUsed="1"/>
-    <w:lsdException w:name="Outline List 2" w:semiHidden="1" w:unhideWhenUsed="1"/>
-    <w:lsdException w:name="Outline List 3" w:semiHidden="1" w:unhideWhenUsed="1"/>
-    <w:lsdException w:name="Table Simple 1" w:semiHidden="1" w:unhideWhenUsed="1"/>
-    <w:lsdException w:name="Table Simple 2" w:semiHidden="1" w:unhideWhenUsed="1"/>
-    <w:lsdException w:name="Table Simple 3" w:semiHidden="1" w:unhideWhenUsed="1"/>
-    <w:lsdException w:name="Table Classic 1" w:semiHidden="1" w:unhideWhenUsed="1"/>
-    <w:lsdException w:name="Table Classic 2" w:semiHidden="1" w:unhideWhenUsed="1"/>
-    <w:lsdException w:name="Table Classic 3" w:semiHidden="1" w:unhideWhenUsed="1"/>
-    <w:lsdException w:name="Table Classic 4" w:semiHidden="1" w:unhideWhenUsed="1"/>
-    <w:lsdException w:name="Table Colorful 1" w:semiHidden="1" w:unhideWhenUsed="1"/>
-    <w:lsdException w:name="Table Colorful 2" w:semiHidden="1" w:unhideWhenUsed="1"/>
-    <w:lsdException w:name="Table Colorful 3" w:semiHidden="1" w:unhideWhenUsed="1"/>
-    <w:lsdException w:name="Table Columns 1" w:semiHidden="1" w:unhideWhenUsed="1"/>
-    <w:lsdException w:name="Table Columns 2" w:semiHidden="1" w:unhideWhenUsed="1"/>
-    <w:lsdException w:name="Table Columns 3" w:semiHidden="1" w:unhideWhenUsed="1"/>
-    <w:lsdException w:name="Table Columns 4" w:semiHidden="1" w:unhideWhenUsed="1"/>
-    <w:lsdException w:name="Table Columns 5" w:semiHidden="1" w:unhideWhenUsed="1"/>
-    <w:lsdException w:name="Table Grid 1" w:semiHidden="1" w:unhideWhenUsed="1"/>
-    <w:lsdException w:name="Table Grid 2" w:semiHidden="1" w:unhideWhenUsed="1"/>
-    <w:lsdException w:name="Table Grid 3" w:semiHidden="1" w:unhideWhenUsed="1"/>
-    <w:lsdException w:name="Table Grid 4" w:semiHidden="1" w:unhideWhenUsed="1"/>
-    <w:lsdException w:name="Table Grid 5" w:semiHidden="1" w:unhideWhenUsed="1"/>
-    <w:lsdException w:name="Table Grid 6" w:semiHidden="1" w:unhideWhenUsed="1"/>
-    <w:lsdException w:name="Table Grid 7" w:semiHidden="1" w:unhideWhenUsed="1"/>
-    <w:lsdException w:name="Table Grid 8" w:semiHidden="1" w:unhideWhenUsed="1"/>
-    <w:lsdException w:name="Table List 1" w:semiHidden="1" w:unhideWhenUsed="1"/>
-    <w:lsdException w:name="Table List 2" w:semiHidden="1" w:unhideWhenUsed="1"/>
-    <w:lsdException w:name="Table List 3" w:semiHidden="1" w:unhideWhenUsed="1"/>
-    <w:lsdException w:name="Table List 4" w:semiHidden="1" w:unhideWhenUsed="1"/>
-    <w:lsdException w:name="Table List 5" w:semiHidden="1" w:unhideWhenUsed="1"/>
-    <w:lsdException w:name="Table List 6" w:semiHidden="1" w:unhideWhenUsed="1"/>
-    <w:lsdException w:name="Table List 7" w:semiHidden="1" w:unhideWhenUsed="1"/>
-    <w:lsdException w:name="Table List 8" w:semiHidden="1" w:unhideWhenUsed="1"/>
-    <w:lsdException w:name="Table 3D effects 1" w:semiHidden="1" w:unhideWhenUsed="1"/>
-    <w:lsdException w:name="Table 3D effects 2" w:semiHidden="1" w:unhideWhenUsed="1"/>
-    <w:lsdException w:name="Table 3D effects 3" w:semiHidden="1" w:unhideWhenUsed="1"/>
-    <w:lsdException w:name="Table Contemporary" w:semiHidden="1" w:unhideWhenUsed="1"/>
-    <w:lsdException w:name="Table Elegant" w:semiHidden="1" w:unhideWhenUsed="1"/>
-    <w:lsdException w:name="Table Professional" w:semiHidden="1" w:unhideWhenUsed="1"/>
-    <w:lsdException w:name="Table Subtle 1" w:semiHidden="1" w:unhideWhenUsed="1"/>
-    <w:lsdException w:name="Table Subtle 2" w:semiHidden="1" w:unhideWhenUsed="1"/>
-    <w:lsdException w:name="Table Web 1" w:semiHidden="1" w:unhideWhenUsed="1"/>
-    <w:lsdException w:name="Table Web 2" w:semiHidden="1" w:unhideWhenUsed="1"/>
-    <w:lsdException w:name="Table Web 3" w:semiHidden="1" w:unhideWhenUsed="1"/>
-    <w:lsdException w:name="Balloon Text" w:semiHidden="1" w:unhideWhenUsed="1"/>
-    <w:lsdException w:name="Table Grid" w:uiPriority="39"/>
-    <w:lsdException w:name="Table Theme" w:semiHidden="1" w:unhideWhenUsed="1"/>
-    <w:lsdException w:name="Placeholder Text" w:semiHidden="1"/>
-    <w:lsdException w:name="No Spacing" w:uiPriority="1" w:qFormat="1"/>
-    <w:lsdException w:name="Light Shading" w:uiPriority="60"/>
-    <w:lsdException w:name="Light List" w:uiPriority="61"/>
-    <w:lsdException w:name="Light Grid" w:uiPriority="62"/>
-    <w:lsdException w:name="Medium Shading 1" w:uiPriority="63"/>
-    <w:lsdException w:name="Medium Shading 2" w:uiPriority="64"/>
-    <w:lsdException w:name="Medium List 1" w:uiPriority="65"/>
-    <w:lsdException w:name="Medium List 2" w:uiPriority="66"/>
-    <w:lsdException w:name="Medium Grid 1" w:uiPriority="67"/>
-    <w:lsdException w:name="Medium Grid 2" w:uiPriority="68"/>
-    <w:lsdException w:name="Medium Grid 3" w:uiPriority="69"/>
-    <w:lsdException w:name="Dark List" w:uiPriority="70"/>
-    <w:lsdException w:name="Colorful Shading" w:uiPriority="71"/>
-    <w:lsdException w:name="Colorful List" w:uiPriority="72"/>
-    <w:lsdException w:name="Colorful Grid" w:uiPriority="73"/>
-    <w:lsdException w:name="Light Shading Accent 1" w:uiPriority="60"/>
-    <w:lsdException w:name="Light List Accent 1" w:uiPriority="61"/>
-    <w:lsdException w:name="Light Grid Accent 1" w:uiPriority="62"/>
-    <w:lsdException w:name="Medium Shading 1 Accent 1" w:uiPriority="63"/>
-    <w:lsdException w:name="Medium Shading 2 Accent 1" w:uiPriority="64"/>
-    <w:lsdException w:name="Medium List 1 Accent 1" w:uiPriority="65"/>
-    <w:lsdException w:name="Revision" w:semiHidden="1"/>
-    <w:lsdException w:name="List Paragraph" w:uiPriority="34" w:qFormat="1"/>
-    <w:lsdException w:name="Quote" w:uiPriority="29" w:qFormat="1"/>
-    <w:lsdException w:name="Intense Quote" w:uiPriority="30" w:qFormat="1"/>
-    <w:lsdException w:name="Medium List 2 Accent 1" w:uiPriority="66"/>
-    <w:lsdException w:name="Medium Grid 1 Accent 1" w:uiPriority="67"/>
-    <w:lsdException w:name="Medium Grid 2 Accent 1" w:uiPriority="68"/>
-    <w:lsdException w:name="Medium Grid 3 Accent 1" w:uiPriority="69"/>
-    <w:lsdException w:name="Dark List Accent 1" w:uiPriority="70"/>
-    <w:lsdException w:name="Colorful Shading Accent 1" w:uiPriority="71"/>
-    <w:lsdException w:name="Colorful List Accent 1" w:uiPriority="72"/>
-    <w:lsdException w:name="Colorful Grid Accent 1" w:uiPriority="73"/>
-    <w:lsdException w:name="Light Shading Accent 2" w:uiPriority="60"/>
-    <w:lsdException w:name="Light List Accent 2" w:uiPriority="61"/>
-    <w:lsdException w:name="Light Grid Accent 2" w:uiPriority="62"/>
-    <w:lsdException w:name="Medium Shading 1 Accent 2" w:uiPriority="63"/>
-    <w:lsdException w:name="Medium Shading 2 Accent 2" w:uiPriority="64"/>
-    <w:lsdException w:name="Medium List 1 Accent 2" w:uiPriority="65"/>
-    <w:lsdException w:name="Medium List 2 Accent 2" w:uiPriority="66"/>
-    <w:lsdException w:name="Medium Grid 1 Accent 2" w:uiPriority="67"/>
-    <w:lsdException w:name="Medium Grid 2 Accent 2" w:uiPriority="68"/>
-    <w:lsdException w:name="Medium Grid 3 Accent 2" w:uiPriority="69"/>
-    <w:lsdException w:name="Dark List Accent 2" w:uiPriority="70"/>
-    <w:lsdException w:name="Colorful Shading Accent 2" w:uiPriority="71"/>
-    <w:lsdException w:name="Colorful List Accent 2" w:uiPriority="72"/>
-    <w:lsdException w:name="Colorful Grid Accent 2" w:uiPriority="73"/>
-    <w:lsdException w:name="Light Shading Accent 3" w:uiPriority="60"/>
-    <w:lsdException w:name="Light List Accent 3" w:uiPriority="61"/>
-    <w:lsdException w:name="Light Grid Accent 3" w:uiPriority="62"/>
-    <w:lsdException w:name="Medium Shading 1 Accent 3" w:uiPriority="63"/>
-    <w:lsdException w:name="Medium Shading 2 Accent 3" w:uiPriority="64"/>
-    <w:lsdException w:name="Medium List 1 Accent 3" w:uiPriority="65"/>
-    <w:lsdException w:name="Medium List 2 Accent 3" w:uiPriority="66"/>
-    <w:lsdException w:name="Medium Grid 1 Accent 3" w:uiPriority="67"/>
-    <w:lsdException w:name="Medium Grid 2 Accent 3" w:uiPriority="68"/>
-    <w:lsdException w:name="Medium Grid 3 Accent 3" w:uiPriority="69"/>
-    <w:lsdException w:name="Dark List Accent 3" w:uiPriority="70"/>
-    <w:lsdException w:name="Colorful Shading Accent 3" w:uiPriority="71"/>
-    <w:lsdException w:name="Colorful List Accent 3" w:uiPriority="72"/>
-    <w:lsdException w:name="Colorful Grid Accent 3" w:uiPriority="73"/>
-    <w:lsdException w:name="Light Shading Accent 4" w:uiPriority="60"/>
-    <w:lsdException w:name="Light List Accent 4" w:uiPriority="61"/>
-    <w:lsdException w:name="Light Grid Accent 4" w:uiPriority="62"/>
-    <w:lsdException w:name="Medium Shading 1 Accent 4" w:uiPriority="63"/>
-    <w:lsdException w:name="Medium Shading 2 Accent 4" w:uiPriority="64"/>
-    <w:lsdException w:name="Medium List 1 Accent 4" w:uiPriority="65"/>
-    <w:lsdException w:name="Medium List 2 Accent 4" w:uiPriority="66"/>
-    <w:lsdException w:name="Medium Grid 1 Accent 4" w:uiPriority="67"/>
-    <w:lsdException w:name="Medium Grid 2 Accent 4" w:uiPriority="68"/>
-    <w:lsdException w:name="Medium Grid 3 Accent 4" w:uiPriority="69"/>
-    <w:lsdException w:name="Dark List Accent 4" w:uiPriority="70"/>
-    <w:lsdException w:name="Colorful Shading Accent 4" w:uiPriority="71"/>
-    <w:lsdException w:name="Colorful List Accent 4" w:uiPriority="72"/>
-    <w:lsdException w:name="Colorful Grid Accent 4" w:uiPriority="73"/>
-    <w:lsdException w:name="Light Shading Accent 5" w:uiPriority="60"/>
-    <w:lsdException w:name="Light List Accent 5" w:uiPriority="61"/>
-    <w:lsdException w:name="Light Grid Accent 5" w:uiPriority="62"/>
-    <w:lsdException w:name="Medium Shading 1 Accent 5" w:uiPriority="63"/>
-    <w:lsdException w:name="Medium Shading 2 Accent 5" w:uiPriority="64"/>
-    <w:lsdException w:name="Medium List 1 Accent 5" w:uiPriority="65"/>
-    <w:lsdException w:name="Medium List 2 Accent 5" w:uiPriority="66"/>
-    <w:lsdException w:name="Medium Grid 1 Accent 5" w:uiPriority="67"/>
-    <w:lsdException w:name="Medium Grid 2 Accent 5" w:uiPriority="68"/>
-    <w:lsdException w:name="Medium Grid 3 Accent 5" w:uiPriority="69"/>
-    <w:lsdException w:name="Dark List Accent 5" w:uiPriority="70"/>
-    <w:lsdException w:name="Colorful Shading Accent 5" w:uiPriority="71"/>
-    <w:lsdException w:name="Colorful List Accent 5" w:uiPriority="72"/>
-    <w:lsdException w:name="Colorful Grid Accent 5" w:uiPriority="73"/>
-    <w:lsdException w:name="Light Shading Accent 6" w:uiPriority="60"/>
-    <w:lsdException w:name="Light List Accent 6" w:uiPriority="61"/>
-    <w:lsdException w:name="Light Grid Accent 6" w:uiPriority="62"/>
-    <w:lsdException w:name="Medium Shading 1 Accent 6" w:uiPriority="63"/>
-    <w:lsdException w:name="Medium Shading 2 Accent 6" w:uiPriority="64"/>
-    <w:lsdException w:name="Medium List 1 Accent 6" w:uiPriority="65"/>
-    <w:lsdException w:name="Medium List 2 Accent 6" w:uiPriority="66"/>
-    <w:lsdException w:name="Medium Grid 1 Accent 6" w:uiPriority="67"/>
-    <w:lsdException w:name="Medium Grid 2 Accent 6" w:uiPriority="68"/>
-    <w:lsdException w:name="Medium Grid 3 Accent 6" w:uiPriority="69"/>
-    <w:lsdException w:name="Dark List Accent 6" w:uiPriority="70"/>
-    <w:lsdException w:name="Colorful Shading Accent 6" w:uiPriority="71"/>
-    <w:lsdException w:name="Colorful List Accent 6" w:uiPriority="72"/>
-    <w:lsdException w:name="Colorful Grid Accent 6" w:uiPriority="73"/>
-    <w:lsdException w:name="Subtle Emphasis" w:uiPriority="19" w:qFormat="1"/>
-    <w:lsdException w:name="Intense Emphasis" w:uiPriority="21" w:qFormat="1"/>
-    <w:lsdException w:name="Subtle Reference" w:uiPriority="31" w:qFormat="1"/>
-    <w:lsdException w:name="Intense Reference" w:uiPriority="32" w:qFormat="1"/>
-    <w:lsdException w:name="Book Title" w:uiPriority="33" w:qFormat="1"/>
-    <w:lsdException w:name="Bibliography" w:semiHidden="1" w:uiPriority="37" w:unhideWhenUsed="1"/>
-    <w:lsdException w:name="TOC Heading" w:semiHidden="1" w:uiPriority="39" w:unhideWhenUsed="1" w:qFormat="1"/>
-    <w:lsdException w:name="Plain Table 1" w:uiPriority="41"/>
-    <w:lsdException w:name="Plain Table 2" w:uiPriority="42"/>
-    <w:lsdException w:name="Plain Table 3" w:uiPriority="43"/>
-    <w:lsdException w:name="Plain Table 4" w:uiPriority="44"/>
-    <w:lsdException w:name="Plain Table 5" w:uiPriority="45"/>
-    <w:lsdException w:name="Grid Table Light" w:uiPriority="40"/>
-    <w:lsdException w:name="Grid Table 1 Light" w:uiPriority="46"/>
-    <w:lsdException w:name="Grid Table 2" w:uiPriority="47"/>
-    <w:lsdException w:name="Grid Table 3" w:uiPriority="48"/>
-    <w:lsdException w:name="Grid Table 4" w:uiPriority="49"/>
-    <w:lsdException w:name="Grid Table 5 Dark" w:uiPriority="50"/>
-    <w:lsdException w:name="Grid Table 6 Colorful" w:uiPriority="51"/>
-    <w:lsdException w:name="Grid Table 7 Colorful" w:uiPriority="52"/>
-    <w:lsdException w:name="Grid Table 1 Light Accent 1" w:uiPriority="46"/>
-    <w:lsdException w:name="Grid Table 2 Accent 1" w:uiPriority="47"/>
-    <w:lsdException w:name="Grid Table 3 Accent 1" w:uiPriority="48"/>
-    <w:lsdException w:name="Grid Table 4 Accent 1" w:uiPriority="49"/>
-    <w:lsdException w:name="Grid Table 5 Dark Accent 1" w:uiPriority="50"/>
-    <w:lsdException w:name="Grid Table 6 Colorful Accent 1" w:uiPriority="51"/>
-    <w:lsdException w:name="Grid Table 7 Colorful Accent 1" w:uiPriority="52"/>
-    <w:lsdException w:name="Grid Table 1 Light Accent 2" w:uiPriority="46"/>
-    <w:lsdException w:name="Grid Table 2 Accent 2" w:uiPriority="47"/>
-    <w:lsdException w:name="Grid Table 3 Accent 2" w:uiPriority="48"/>
-    <w:lsdException w:name="Grid Table 4 Accent 2" w:uiPriority="49"/>
-    <w:lsdException w:name="Grid Table 5 Dark Accent 2" w:uiPriority="50"/>
-    <w:lsdException w:name="Grid Table 6 Colorful Accent 2" w:uiPriority="51"/>
-    <w:lsdException w:name="Grid Table 7 Colorful Accent 2" w:uiPriority="52"/>
-    <w:lsdException w:name="Grid Table 1 Light Accent 3" w:uiPriority="46"/>
-    <w:lsdException w:name="Grid Table 2 Accent 3" w:uiPriority="47"/>
-    <w:lsdException w:name="Grid Table 3 Accent 3" w:uiPriority="48"/>
-    <w:lsdException w:name="Grid Table 4 Accent 3" w:uiPriority="49"/>
-    <w:lsdException w:name="Grid Table 5 Dark Accent 3" w:uiPriority="50"/>
-    <w:lsdException w:name="Grid Table 6 Colorful Accent 3" w:uiPriority="51"/>
-    <w:lsdException w:name="Grid Table 7 Colorful Accent 3" w:uiPriority="52"/>
-    <w:lsdException w:name="Grid Table 1 Light Accent 4" w:uiPriority="46"/>
-    <w:lsdException w:name="Grid Table 2 Accent 4" w:uiPriority="47"/>
-    <w:lsdException w:name="Grid Table 3 Accent 4" w:uiPriority="48"/>
-    <w:lsdException w:name="Grid Table 4 Accent 4" w:uiPriority="49"/>
-    <w:lsdException w:name="Grid Table 5 Dark Accent 4" w:uiPriority="50"/>
-    <w:lsdException w:name="Grid Table 6 Colorful Accent 4" w:uiPriority="51"/>
-    <w:lsdException w:name="Grid Table 7 Colorful Accent 4" w:uiPriority="52"/>
-    <w:lsdException w:name="Grid Table 1 Light Accent 5" w:uiPriority="46"/>
-    <w:lsdException w:name="Grid Table 2 Accent 5" w:uiPriority="47"/>
-    <w:lsdException w:name="Grid Table 3 Accent 5" w:uiPriority="48"/>
-    <w:lsdException w:name="Grid Table 4 Accent 5" w:uiPriority="49"/>
-    <w:lsdException w:name="Grid Table 5 Dark Accent 5" w:uiPriority="50"/>
-    <w:lsdException w:name="Grid Table 6 Colorful Accent 5" w:uiPriority="51"/>
-    <w:lsdException w:name="Grid Table 7 Colorful Accent 5" w:uiPriority="52"/>
-    <w:lsdException w:name="Grid Table 1 Light Accent 6" w:uiPriority="46"/>
-    <w:lsdException w:name="Grid Table 2 Accent 6" w:uiPriority="47"/>
-    <w:lsdException w:name="Grid Table 3 Accent 6" w:uiPriority="48"/>
-    <w:lsdException w:name="Grid Table 4 Accent 6" w:uiPriority="49"/>
-    <w:lsdException w:name="Grid Table 5 Dark Accent 6" w:uiPriority="50"/>
-    <w:lsdException w:name="Grid Table 6 Colorful Accent 6" w:uiPriority="51"/>
-    <w:lsdException w:name="Grid Table 7 Colorful Accent 6" w:uiPriority="52"/>
-    <w:lsdException w:name="List Table 1 Light" w:uiPriority="46"/>
-    <w:lsdException w:name="List Table 2" w:uiPriority="47"/>
-    <w:lsdException w:name="List Table 3" w:uiPriority="48"/>
-    <w:lsdException w:name="List Table 4" w:uiPriority="49"/>
-    <w:lsdException w:name="List Table 5 Dark" w:uiPriority="50"/>
-    <w:lsdException w:name="List Table 6 Colorful" w:uiPriority="51"/>
-    <w:lsdException w:name="List Table 7 Colorful" w:uiPriority="52"/>
-    <w:lsdException w:name="List Table 1 Light Accent 1" w:uiPriority="46"/>
-    <w:lsdException w:name="List Table 2 Accent 1" w:uiPriority="47"/>
-    <w:lsdException w:name="List Table 3 Accent 1" w:uiPriority="48"/>
-    <w:lsdException w:name="List Table 4 Accent 1" w:uiPriority="49"/>
-    <w:lsdException w:name="List Table 5 Dark Accent 1" w:uiPriority="50"/>
-    <w:lsdException w:name="List Table 6 Colorful Accent 1" w:uiPriority="51"/>
-    <w:lsdException w:name="List Table 7 Colorful Accent 1" w:uiPriority="52"/>
-    <w:lsdException w:name="List Table 1 Light Accent 2" w:uiPriority="46"/>
-    <w:lsdException w:name="List Table 2 Accent 2" w:uiPriority="47"/>
-    <w:lsdException w:name="List Table 3 Accent 2" w:uiPriority="48"/>
-    <w:lsdException w:name="List Table 4 Accent 2" w:uiPriority="49"/>
-    <w:lsdException w:name="List Table 5 Dark Accent 2" w:uiPriority="50"/>
-    <w:lsdException w:name="List Table 6 Colorful Accent 2" w:uiPriority="51"/>
-    <w:lsdException w:name="List Table 7 Colorful Accent 2" w:uiPriority="52"/>
-    <w:lsdException w:name="List Table 1 Light Accent 3" w:uiPriority="46"/>
-    <w:lsdException w:name="List Table 2 Accent 3" w:uiPriority="47"/>
-    <w:lsdException w:name="List Table 3 Accent 3" w:uiPriority="48"/>
-    <w:lsdException w:name="List Table 4 Accent 3" w:uiPriority="49"/>
-    <w:lsdException w:name="List Table 5 Dark Accent 3" w:uiPriority="50"/>
-    <w:lsdException w:name="List Table 6 Colorful Accent 3" w:uiPriority="51"/>
-    <w:lsdException w:name="List Table 7 Colorful Accent 3" w:uiPriority="52"/>
-    <w:lsdException w:name="List Table 1 Light Accent 4" w:uiPriority="46"/>
-    <w:lsdException w:name="List Table 2 Accent 4" w:uiPriority="47"/>
-    <w:lsdException w:name="List Table 3 Accent 4" w:uiPriority="48"/>
-    <w:lsdException w:name="List Table 4 Accent 4" w:uiPriority="49"/>
-    <w:lsdException w:name="List Table 5 Dark Accent 4" w:uiPriority="50"/>
-    <w:lsdException w:name="List Table 6 Colorful Accent 4" w:uiPriority="51"/>
-    <w:lsdException w:name="List Table 7 Colorful Accent 4" w:uiPriority="52"/>
-    <w:lsdException w:name="List Table 1 Light Accent 5" w:uiPriority="46"/>
-    <w:lsdException w:name="List Table 2 Accent 5" w:uiPriority="47"/>
-    <w:lsdException w:name="List Table 3 Accent 5" w:uiPriority="48"/>
-    <w:lsdException w:name="List Table 4 Accent 5" w:uiPriority="49"/>
-    <w:lsdException w:name="List Table 5 Dark Accent 5" w:uiPriority="50"/>
-    <w:lsdException w:name="List Table 6 Colorful Accent 5" w:uiPriority="51"/>
-    <w:lsdException w:name="List Table 7 Colorful Accent 5" w:uiPriority="52"/>
-    <w:lsdException w:name="List Table 1 Light Accent 6" w:uiPriority="46"/>
-    <w:lsdException w:name="List Table 2 Accent 6" w:uiPriority="47"/>
-    <w:lsdException w:name="List Table 3 Accent 6" w:uiPriority="48"/>
-    <w:lsdException w:name="List Table 4 Accent 6" w:uiPriority="49"/>
-    <w:lsdException w:name="List Table 5 Dark Accent 6" w:uiPriority="50"/>
-    <w:lsdException w:name="List Table 6 Colorful Accent 6" w:uiPriority="51"/>
-    <w:lsdException w:name="List Table 7 Colorful Accent 6" w:uiPriority="52"/>
-    <w:lsdException w:name="Mention" w:semiHidden="1" w:unhideWhenUsed="1"/>
-    <w:lsdException w:name="Smart Hyperlink" w:semiHidden="1" w:unhideWhenUsed="1"/>
-    <w:lsdException w:name="Hashtag" w:semiHidden="1" w:unhideWhenUsed="1"/>
-    <w:lsdException w:name="Unresolved Mention" w:semiHidden="1" w:unhideWhenUsed="1"/>
+  <w:latentStyles w:defLockedState="0" w:defUIPriority="99" w:defSemiHidden="1" w:defUnhideWhenUsed="1" w:defQFormat="0" w:count="267">
+    <w:lsdException w:name="Normal" w:semiHidden="0" w:uiPriority="0" w:unhideWhenUsed="0" w:qFormat="1"/>
+    <w:lsdException w:name="heading 1" w:semiHidden="0" w:uiPriority="9" w:unhideWhenUsed="0" w:qFormat="1"/>
+    <w:lsdException w:name="heading 2" w:uiPriority="9" w:qFormat="1"/>
+    <w:lsdException w:name="heading 3" w:uiPriority="9" w:qFormat="1"/>
+    <w:lsdException w:name="heading 4" w:uiPriority="9" w:qFormat="1"/>
+    <w:lsdException w:name="heading 5" w:uiPriority="9" w:qFormat="1"/>
+    <w:lsdException w:name="heading 6" w:uiPriority="9" w:qFormat="1"/>
+    <w:lsdException w:name="heading 7" w:uiPriority="9" w:qFormat="1"/>
+    <w:lsdException w:name="heading 8" w:uiPriority="9" w:qFormat="1"/>
+    <w:lsdException w:name="heading 9" w:uiPriority="9" w:qFormat="1"/>
+    <w:lsdException w:name="toc 1" w:uiPriority="39"/>
+    <w:lsdException w:name="toc 2" w:uiPriority="39"/>
+    <w:lsdException w:name="toc 3" w:uiPriority="39"/>
+    <w:lsdException w:name="toc 4" w:uiPriority="39"/>
+    <w:lsdException w:name="toc 5" w:uiPriority="39"/>
+    <w:lsdException w:name="toc 6" w:uiPriority="39"/>
+    <w:lsdException w:name="toc 7" w:uiPriority="39"/>
+    <w:lsdException w:name="toc 8" w:uiPriority="39"/>
+    <w:lsdException w:name="toc 9" w:uiPriority="39"/>
+    <w:lsdException w:name="caption" w:uiPriority="35" w:qFormat="1"/>
+    <w:lsdException w:name="Title" w:semiHidden="0" w:uiPriority="10" w:unhideWhenUsed="0" w:qFormat="1"/>
+    <w:lsdException w:name="Default Paragraph Font" w:uiPriority="1"/>
+    <w:lsdException w:name="Subtitle" w:semiHidden="0" w:uiPriority="11" w:unhideWhenUsed="0" w:qFormat="1"/>
+    <w:lsdException w:name="Strong" w:semiHidden="0" w:uiPriority="22" w:unhideWhenUsed="0" w:qFormat="1"/>
+    <w:lsdException w:name="Emphasis" w:semiHidden="0" w:uiPriority="20" w:unhideWhenUsed="0" w:qFormat="1"/>
+    <w:lsdException w:name="Table Grid" w:semiHidden="0" w:uiPriority="39" w:unhideWhenUsed="0"/>
+    <w:lsdException w:name="Placeholder Text" w:unhideWhenUsed="0"/>
+    <w:lsdException w:name="No Spacing" w:semiHidden="0" w:uiPriority="1" w:unhideWhenUsed="0" w:qFormat="1"/>
+    <w:lsdException w:name="Light Shading" w:semiHidden="0" w:uiPriority="60" w:unhideWhenUsed="0"/>
+    <w:lsdException w:name="Light List" w:semiHidden="0" w:uiPriority="61" w:unhideWhenUsed="0"/>
+    <w:lsdException w:name="Light Grid" w:semiHidden="0" w:uiPriority="62" w:unhideWhenUsed="0"/>
+    <w:lsdException w:name="Medium Shading 1" w:semiHidden="0" w:uiPriority="63" w:unhideWhenUsed="0"/>
+    <w:lsdException w:name="Medium Shading 2" w:semiHidden="0" w:uiPriority="64" w:unhideWhenUsed="0"/>
+    <w:lsdException w:name="Medium List 1" w:semiHidden="0" w:uiPriority="65" w:unhideWhenUsed="0"/>
+    <w:lsdException w:name="Medium List 2" w:semiHidden="0" w:uiPriority="66" w:unhideWhenUsed="0"/>
+    <w:lsdException w:name="Medium Grid 1" w:semiHidden="0" w:uiPriority="67" w:unhideWhenUsed="0"/>
+    <w:lsdException w:name="Medium Grid 2" w:semiHidden="0" w:uiPriority="68" w:unhideWhenUsed="0"/>
+    <w:lsdException w:name="Medium Grid 3" w:semiHidden="0" w:uiPriority="69" w:unhideWhenUsed="0"/>
+    <w:lsdException w:name="Dark List" w:semiHidden="0" w:uiPriority="70" w:unhideWhenUsed="0"/>
+    <w:lsdException w:name="Colorful Shading" w:semiHidden="0" w:uiPriority="71" w:unhideWhenUsed="0"/>
+    <w:lsdException w:name="Colorful List" w:semiHidden="0" w:uiPriority="72" w:unhideWhenUsed="0"/>
+    <w:lsdException w:name="Colorful Grid" w:semiHidden="0" w:uiPriority="73" w:unhideWhenUsed="0"/>
+    <w:lsdException w:name="Light Shading Accent 1" w:semiHidden="0" w:uiPriority="60" w:unhideWhenUsed="0"/>
+    <w:lsdException w:name="Light List Accent 1" w:semiHidden="0" w:uiPriority="61" w:unhideWhenUsed="0"/>
+    <w:lsdException w:name="Light Grid Accent 1" w:semiHidden="0" w:uiPriority="62" w:unhideWhenUsed="0"/>
+    <w:lsdException w:name="Medium Shading 1 Accent 1" w:semiHidden="0" w:uiPriority="63" w:unhideWhenUsed="0"/>
+    <w:lsdException w:name="Medium Shading 2 Accent 1" w:semiHidden="0" w:uiPriority="64" w:unhideWhenUsed="0"/>
+    <w:lsdException w:name="Medium List 1 Accent 1" w:semiHidden="0" w:uiPriority="65" w:unhideWhenUsed="0"/>
+    <w:lsdException w:name="Revision" w:unhideWhenUsed="0"/>
+    <w:lsdException w:name="List Paragraph" w:semiHidden="0" w:uiPriority="34" w:unhideWhenUsed="0" w:qFormat="1"/>
+    <w:lsdException w:name="Quote" w:semiHidden="0" w:uiPriority="29" w:unhideWhenUsed="0" w:qFormat="1"/>
+    <w:lsdException w:name="Intense Quote" w:semiHidden="0" w:uiPriority="30" w:unhideWhenUsed="0" w:qFormat="1"/>
+    <w:lsdException w:name="Medium List 2 Accent 1" w:semiHidden="0" w:uiPriority="66" w:unhideWhenUsed="0"/>
+    <w:lsdException w:name="Medium Grid 1 Accent 1" w:semiHidden="0" w:uiPriority="67" w:unhideWhenUsed="0"/>
+    <w:lsdException w:name="Medium Grid 2 Accent 1" w:semiHidden="0" w:uiPriority="68" w:unhideWhenUsed="0"/>
+    <w:lsdException w:name="Medium Grid 3 Accent 1" w:semiHidden="0" w:uiPriority="69" w:unhideWhenUsed="0"/>
+    <w:lsdException w:name="Dark List Accent 1" w:semiHidden="0" w:uiPriority="70" w:unhideWhenUsed="0"/>
+    <w:lsdException w:name="Colorful Shading Accent 1" w:semiHidden="0" w:uiPriority="71" w:unhideWhenUsed="0"/>
+    <w:lsdException w:name="Colorful List Accent 1" w:semiHidden="0" w:uiPriority="72" w:unhideWhenUsed="0"/>
+    <w:lsdException w:name="Colorful Grid Accent 1" w:semiHidden="0" w:uiPriority="73" w:unhideWhenUsed="0"/>
+    <w:lsdException w:name="Light Shading Accent 2" w:semiHidden="0" w:uiPriority="60" w:unhideWhenUsed="0"/>
+    <w:lsdException w:name="Light List Accent 2" w:semiHidden="0" w:uiPriority="61" w:unhideWhenUsed="0"/>
+    <w:lsdException w:name="Light Grid Accent 2" w:semiHidden="0" w:uiPriority="62" w:unhideWhenUsed="0"/>
+    <w:lsdException w:name="Medium Shading 1 Accent 2" w:semiHidden="0" w:uiPriority="63" w:unhideWhenUsed="0"/>
+    <w:lsdException w:name="Medium Shading 2 Accent 2" w:semiHidden="0" w:uiPriority="64" w:unhideWhenUsed="0"/>
+    <w:lsdException w:name="Medium List 1 Accent 2" w:semiHidden="0" w:uiPriority="65" w:unhideWhenUsed="0"/>
+    <w:lsdException w:name="Medium List 2 Accent 2" w:semiHidden="0" w:uiPriority="66" w:unhideWhenUsed="0"/>
+    <w:lsdException w:name="Medium Grid 1 Accent 2" w:semiHidden="0" w:uiPriority="67" w:unhideWhenUsed="0"/>
+    <w:lsdException w:name="Medium Grid 2 Accent 2" w:semiHidden="0" w:uiPriority="68" w:unhideWhenUsed="0"/>
+    <w:lsdException w:name="Medium Grid 3 Accent 2" w:semiHidden="0" w:uiPriority="69" w:unhideWhenUsed="0"/>
+    <w:lsdException w:name="Dark List Accent 2" w:semiHidden="0" w:uiPriority="70" w:unhideWhenUsed="0"/>
+    <w:lsdException w:name="Colorful Shading Accent 2" w:semiHidden="0" w:uiPriority="71" w:unhideWhenUsed="0"/>
+    <w:lsdException w:name="Colorful List Accent 2" w:semiHidden="0" w:uiPriority="72" w:unhideWhenUsed="0"/>
+    <w:lsdException w:name="Colorful Grid Accent 2" w:semiHidden="0" w:uiPriority="73" w:unhideWhenUsed="0"/>
+    <w:lsdException w:name="Light Shading Accent 3" w:semiHidden="0" w:uiPriority="60" w:unhideWhenUsed="0"/>
+    <w:lsdException w:name="Light List Accent 3" w:semiHidden="0" w:uiPriority="61" w:unhideWhenUsed="0"/>
+    <w:lsdException w:name="Light Grid Accent 3" w:semiHidden="0" w:uiPriority="62" w:unhideWhenUsed="0"/>
+    <w:lsdException w:name="Medium Shading 1 Accent 3" w:semiHidden="0" w:uiPriority="63" w:unhideWhenUsed="0"/>
+    <w:lsdException w:name="Medium Shading 2 Accent 3" w:semiHidden="0" w:uiPriority="64" w:unhideWhenUsed="0"/>
+    <w:lsdException w:name="Medium List 1 Accent 3" w:semiHidden="0" w:uiPriority="65" w:unhideWhenUsed="0"/>
+    <w:lsdException w:name="Medium List 2 Accent 3" w:semiHidden="0" w:uiPriority="66" w:unhideWhenUsed="0"/>
+    <w:lsdException w:name="Medium Grid 1 Accent 3" w:semiHidden="0" w:uiPriority="67" w:unhideWhenUsed="0"/>
+    <w:lsdException w:name="Medium Grid 2 Accent 3" w:semiHidden="0" w:uiPriority="68" w:unhideWhenUsed="0"/>
+    <w:lsdException w:name="Medium Grid 3 Accent 3" w:semiHidden="0" w:uiPriority="69" w:unhideWhenUsed="0"/>
+    <w:lsdException w:name="Dark List Accent 3" w:semiHidden="0" w:uiPriority="70" w:unhideWhenUsed="0"/>
+    <w:lsdException w:name="Colorful Shading Accent 3" w:semiHidden="0" w:uiPriority="71" w:unhideWhenUsed="0"/>
+    <w:lsdException w:name="Colorful List Accent 3" w:semiHidden="0" w:uiPriority="72" w:unhideWhenUsed="0"/>
+    <w:lsdException w:name="Colorful Grid Accent 3" w:semiHidden="0" w:uiPriority="73" w:unhideWhenUsed="0"/>
+    <w:lsdException w:name="Light Shading Accent 4" w:semiHidden="0" w:uiPriority="60" w:unhideWhenUsed="0"/>
+    <w:lsdException w:name="Light List Accent 4" w:semiHidden="0" w:uiPriority="61" w:unhideWhenUsed="0"/>
+    <w:lsdException w:name="Light Grid Accent 4" w:semiHidden="0" w:uiPriority="62" w:unhideWhenUsed="0"/>
+    <w:lsdException w:name="Medium Shading 1 Accent 4" w:semiHidden="0" w:uiPriority="63" w:unhideWhenUsed="0"/>
+    <w:lsdException w:name="Medium Shading 2 Accent 4" w:semiHidden="0" w:uiPriority="64" w:unhideWhenUsed="0"/>
+    <w:lsdException w:name="Medium List 1 Accent 4" w:semiHidden="0" w:uiPriority="65" w:unhideWhenUsed="0"/>
+    <w:lsdException w:name="Medium List 2 Accent 4" w:semiHidden="0" w:uiPriority="66" w:unhideWhenUsed="0"/>
+    <w:lsdException w:name="Medium Grid 1 Accent 4" w:semiHidden="0" w:uiPriority="67" w:unhideWhenUsed="0"/>
+    <w:lsdException w:name="Medium Grid 2 Accent 4" w:semiHidden="0" w:uiPriority="68" w:unhideWhenUsed="0"/>
+    <w:lsdException w:name="Medium Grid 3 Accent 4" w:semiHidden="0" w:uiPriority="69" w:unhideWhenUsed="0"/>
+    <w:lsdException w:name="Dark List Accent 4" w:semiHidden="0" w:uiPriority="70" w:unhideWhenUsed="0"/>
+    <w:lsdException w:name="Colorful Shading Accent 4" w:semiHidden="0" w:uiPriority="71" w:unhideWhenUsed="0"/>
+    <w:lsdException w:name="Colorful List Accent 4" w:semiHidden="0" w:uiPriority="72" w:unhideWhenUsed="0"/>
+    <w:lsdException w:name="Colorful Grid Accent 4" w:semiHidden="0" w:uiPriority="73" w:unhideWhenUsed="0"/>
+    <w:lsdException w:name="Light Shading Accent 5" w:semiHidden="0" w:uiPriority="60" w:unhideWhenUsed="0"/>
+    <w:lsdException w:name="Light List Accent 5" w:semiHidden="0" w:uiPriority="61" w:unhideWhenUsed="0"/>
+    <w:lsdException w:name="Light Grid Accent 5" w:semiHidden="0" w:uiPriority="62" w:unhideWhenUsed="0"/>
+    <w:lsdException w:name="Medium Shading 1 Accent 5" w:semiHidden="0" w:uiPriority="63" w:unhideWhenUsed="0"/>
+    <w:lsdException w:name="Medium Shading 2 Accent 5" w:semiHidden="0" w:uiPriority="64" w:unhideWhenUsed="0"/>
+    <w:lsdException w:name="Medium List 1 Accent 5" w:semiHidden="0" w:uiPriority="65" w:unhideWhenUsed="0"/>
+    <w:lsdException w:name="Medium List 2 Accent 5" w:semiHidden="0" w:uiPriority="66" w:unhideWhenUsed="0"/>
+    <w:lsdException w:name="Medium Grid 1 Accent 5" w:semiHidden="0" w:uiPriority="67" w:unhideWhenUsed="0"/>
+    <w:lsdException w:name="Medium Grid 2 Accent 5" w:semiHidden="0" w:uiPriority="68" w:unhideWhenUsed="0"/>
+    <w:lsdException w:name="Medium Grid 3 Accent 5" w:semiHidden="0" w:uiPriority="69" w:unhideWhenUsed="0"/>
+    <w:lsdException w:name="Dark List Accent 5" w:semiHidden="0" w:uiPriority="70" w:unhideWhenUsed="0"/>
+    <w:lsdException w:name="Colorful Shading Accent 5" w:semiHidden="0" w:uiPriority="71" w:unhideWhenUsed="0"/>
+    <w:lsdException w:name="Colorful List Accent 5" w:semiHidden="0" w:uiPriority="72" w:unhideWhenUsed="0"/>
+    <w:lsdException w:name="Colorful Grid Accent 5" w:semiHidden="0" w:uiPriority="73" w:unhideWhenUsed="0"/>
+    <w:lsdException w:name="Light Shading Accent 6" w:semiHidden="0" w:uiPriority="60" w:unhideWhenUsed="0"/>
+    <w:lsdException w:name="Light List Accent 6" w:semiHidden="0" w:uiPriority="61" w:unhideWhenUsed="0"/>
+    <w:lsdException w:name="Light Grid Accent 6" w:semiHidden="0" w:uiPriority="62" w:unhideWhenUsed="0"/>
+    <w:lsdException w:name="Medium Shading 1 Accent 6" w:semiHidden="0" w:uiPriority="63" w:unhideWhenUsed="0"/>
+    <w:lsdException w:name="Medium Shading 2 Accent 6" w:semiHidden="0" w:uiPriority="64" w:unhideWhenUsed="0"/>
+    <w:lsdException w:name="Medium List 1 Accent 6" w:semiHidden="0" w:uiPriority="65" w:unhideWhenUsed="0"/>
+    <w:lsdException w:name="Medium List 2 Accent 6" w:semiHidden="0" w:uiPriority="66" w:unhideWhenUsed="0"/>
+    <w:lsdException w:name="Medium Grid 1 Accent 6" w:semiHidden="0" w:uiPriority="67" w:unhideWhenUsed="0"/>
+    <w:lsdException w:name="Medium Grid 2 Accent 6" w:semiHidden="0" w:uiPriority="68" w:unhideWhenUsed="0"/>
+    <w:lsdException w:name="Medium Grid 3 Accent 6" w:semiHidden="0" w:uiPriority="69" w:unhideWhenUsed="0"/>
+    <w:lsdException w:name="Dark List Accent 6" w:semiHidden="0" w:uiPriority="70" w:unhideWhenUsed="0"/>
+    <w:lsdException w:name="Colorful Shading Accent 6" w:semiHidden="0" w:uiPriority="71" w:unhideWhenUsed="0"/>
+    <w:lsdException w:name="Colorful List Accent 6" w:semiHidden="0" w:uiPriority="72" w:unhideWhenUsed="0"/>
+    <w:lsdException w:name="Colorful Grid Accent 6" w:semiHidden="0" w:uiPriority="73" w:unhideWhenUsed="0"/>
+    <w:lsdException w:name="Subtle Emphasis" w:semiHidden="0" w:uiPriority="19" w:unhideWhenUsed="0" w:qFormat="1"/>
+    <w:lsdException w:name="Intense Emphasis" w:semiHidden="0" w:uiPriority="21" w:unhideWhenUsed="0" w:qFormat="1"/>
+    <w:lsdException w:name="Subtle Reference" w:semiHidden="0" w:uiPriority="31" w:unhideWhenUsed="0" w:qFormat="1"/>
+    <w:lsdException w:name="Intense Reference" w:semiHidden="0" w:uiPriority="32" w:unhideWhenUsed="0" w:qFormat="1"/>
+    <w:lsdException w:name="Book Title" w:semiHidden="0" w:uiPriority="33" w:unhideWhenUsed="0" w:qFormat="1"/>
+    <w:lsdException w:name="Bibliography" w:uiPriority="37"/>
+    <w:lsdException w:name="TOC Heading" w:uiPriority="39" w:qFormat="1"/>
   </w:latentStyles>
   <w:style w:type="paragraph" w:default="1" w:styleId="Normal">
     <w:name w:val="Normal"/>
@@ -3418,7 +3188,7 @@
       <w:szCs w:val="26"/>
     </w:rPr>
   </w:style>
-  <w:style w:type="paragraph" w:styleId="TtuloTDC">
+  <w:style w:type="paragraph" w:styleId="TtulodeTDC">
     <w:name w:val="TOC Heading"/>
     <w:basedOn w:val="Ttulo1"/>
     <w:next w:val="Normal"/>
@@ -3499,7 +3269,7 @@
       <w:szCs w:val="18"/>
     </w:rPr>
   </w:style>
-  <w:style w:type="table" w:styleId="Tablaconcuadrcula1clara-nfasis5">
+  <w:style w:type="table" w:customStyle="1" w:styleId="GridTable1LightAccent5">
     <w:name w:val="Grid Table 1 Light Accent 5"/>
     <w:basedOn w:val="Tablanormal"/>
     <w:uiPriority w:val="46"/>
@@ -3556,7 +3326,603 @@
       </w:rPr>
     </w:tblStylePr>
   </w:style>
-  <w:style w:type="table" w:styleId="Tablaconcuadrcula1clara-nfasis1">
+  <w:style w:type="table" w:customStyle="1" w:styleId="GridTable1LightAccent1">
+    <w:name w:val="Grid Table 1 Light Accent 1"/>
+    <w:basedOn w:val="Tablanormal"/>
+    <w:uiPriority w:val="46"/>
+    <w:rsid w:val="0061044B"/>
+    <w:pPr>
+      <w:spacing w:after="0" w:line="240" w:lineRule="auto"/>
+    </w:pPr>
+    <w:tblPr>
+      <w:tblStyleRowBandSize w:val="1"/>
+      <w:tblStyleColBandSize w:val="1"/>
+      <w:tblBorders>
+        <w:top w:val="single" w:sz="4" w:space="0" w:color="B4C6E7" w:themeColor="accent1" w:themeTint="66"/>
+        <w:left w:val="single" w:sz="4" w:space="0" w:color="B4C6E7" w:themeColor="accent1" w:themeTint="66"/>
+        <w:bottom w:val="single" w:sz="4" w:space="0" w:color="B4C6E7" w:themeColor="accent1" w:themeTint="66"/>
+        <w:right w:val="single" w:sz="4" w:space="0" w:color="B4C6E7" w:themeColor="accent1" w:themeTint="66"/>
+        <w:insideH w:val="single" w:sz="4" w:space="0" w:color="B4C6E7" w:themeColor="accent1" w:themeTint="66"/>
+        <w:insideV w:val="single" w:sz="4" w:space="0" w:color="B4C6E7" w:themeColor="accent1" w:themeTint="66"/>
+      </w:tblBorders>
+    </w:tblPr>
+    <w:tblStylePr w:type="firstRow">
+      <w:rPr>
+        <w:b/>
+        <w:bCs/>
+      </w:rPr>
+      <w:tblPr/>
+      <w:tcPr>
+        <w:tcBorders>
+          <w:bottom w:val="single" w:sz="12" w:space="0" w:color="8EAADB" w:themeColor="accent1" w:themeTint="99"/>
+        </w:tcBorders>
+      </w:tcPr>
+    </w:tblStylePr>
+    <w:tblStylePr w:type="lastRow">
+      <w:rPr>
+        <w:b/>
+        <w:bCs/>
+      </w:rPr>
+      <w:tblPr/>
+      <w:tcPr>
+        <w:tcBorders>
+          <w:top w:val="double" w:sz="2" w:space="0" w:color="8EAADB" w:themeColor="accent1" w:themeTint="99"/>
+        </w:tcBorders>
+      </w:tcPr>
+    </w:tblStylePr>
+    <w:tblStylePr w:type="firstCol">
+      <w:rPr>
+        <w:b/>
+        <w:bCs/>
+      </w:rPr>
+    </w:tblStylePr>
+    <w:tblStylePr w:type="lastCol">
+      <w:rPr>
+        <w:b/>
+        <w:bCs/>
+      </w:rPr>
+    </w:tblStylePr>
+  </w:style>
+  <w:style w:type="character" w:styleId="Refdecomentario">
+    <w:name w:val="annotation reference"/>
+    <w:basedOn w:val="Fuentedeprrafopredeter"/>
+    <w:uiPriority w:val="99"/>
+    <w:semiHidden/>
+    <w:unhideWhenUsed/>
+    <w:rsid w:val="003C3A5F"/>
+    <w:rPr>
+      <w:sz w:val="16"/>
+      <w:szCs w:val="16"/>
+    </w:rPr>
+  </w:style>
+  <w:style w:type="paragraph" w:styleId="Textocomentario">
+    <w:name w:val="annotation text"/>
+    <w:basedOn w:val="Normal"/>
+    <w:link w:val="TextocomentarioCar"/>
+    <w:uiPriority w:val="99"/>
+    <w:semiHidden/>
+    <w:unhideWhenUsed/>
+    <w:rsid w:val="003C3A5F"/>
+    <w:pPr>
+      <w:spacing w:line="240" w:lineRule="auto"/>
+    </w:pPr>
+    <w:rPr>
+      <w:sz w:val="20"/>
+      <w:szCs w:val="20"/>
+    </w:rPr>
+  </w:style>
+  <w:style w:type="character" w:customStyle="1" w:styleId="TextocomentarioCar">
+    <w:name w:val="Texto comentario Car"/>
+    <w:basedOn w:val="Fuentedeprrafopredeter"/>
+    <w:link w:val="Textocomentario"/>
+    <w:uiPriority w:val="99"/>
+    <w:semiHidden/>
+    <w:rsid w:val="003C3A5F"/>
+    <w:rPr>
+      <w:sz w:val="20"/>
+      <w:szCs w:val="20"/>
+    </w:rPr>
+  </w:style>
+  <w:style w:type="paragraph" w:styleId="Asuntodelcomentario">
+    <w:name w:val="annotation subject"/>
+    <w:basedOn w:val="Textocomentario"/>
+    <w:next w:val="Textocomentario"/>
+    <w:link w:val="AsuntodelcomentarioCar"/>
+    <w:uiPriority w:val="99"/>
+    <w:semiHidden/>
+    <w:unhideWhenUsed/>
+    <w:rsid w:val="003C3A5F"/>
+    <w:rPr>
+      <w:b/>
+      <w:bCs/>
+    </w:rPr>
+  </w:style>
+  <w:style w:type="character" w:customStyle="1" w:styleId="AsuntodelcomentarioCar">
+    <w:name w:val="Asunto del comentario Car"/>
+    <w:basedOn w:val="TextocomentarioCar"/>
+    <w:link w:val="Asuntodelcomentario"/>
+    <w:uiPriority w:val="99"/>
+    <w:semiHidden/>
+    <w:rsid w:val="003C3A5F"/>
+    <w:rPr>
+      <w:b/>
+      <w:bCs/>
+      <w:sz w:val="20"/>
+      <w:szCs w:val="20"/>
+    </w:rPr>
+  </w:style>
+</w:styles>
+</file>
+
+<file path=word/stylesWithEffects.xml><?xml version="1.0" encoding="utf-8"?>
+<w:styles xmlns:wpc="http://schemas.microsoft.com/office/word/2010/wordprocessingCanvas" xmlns:mc="http://schemas.openxmlformats.org/markup-compatibility/2006" xmlns:o="urn:schemas-microsoft-com:office:office" xmlns:r="http://schemas.openxmlformats.org/officeDocument/2006/relationships" xmlns:m="http://schemas.openxmlformats.org/officeDocument/2006/math" xmlns:v="urn:schemas-microsoft-com:vml" xmlns:wp14="http://schemas.microsoft.com/office/word/2010/wordprocessingDrawing" xmlns:wp="http://schemas.openxmlformats.org/drawingml/2006/wordprocessingDrawing" xmlns:w10="urn:schemas-microsoft-com:office:word" xmlns:w="http://schemas.openxmlformats.org/wordprocessingml/2006/main" xmlns:w14="http://schemas.microsoft.com/office/word/2010/wordml" xmlns:wpg="http://schemas.microsoft.com/office/word/2010/wordprocessingGroup" xmlns:wpi="http://schemas.microsoft.com/office/word/2010/wordprocessingInk" xmlns:wne="http://schemas.microsoft.com/office/word/2006/wordml" xmlns:wps="http://schemas.microsoft.com/office/word/2010/wordprocessingShape" mc:Ignorable="w14 wp14">
+  <w:docDefaults>
+    <w:rPrDefault>
+      <w:rPr>
+        <w:rFonts w:asciiTheme="minorHAnsi" w:eastAsiaTheme="minorHAnsi" w:hAnsiTheme="minorHAnsi" w:cstheme="minorBidi"/>
+        <w:sz w:val="22"/>
+        <w:szCs w:val="22"/>
+        <w:lang w:val="es-MX" w:eastAsia="en-US" w:bidi="ar-SA"/>
+      </w:rPr>
+    </w:rPrDefault>
+    <w:pPrDefault>
+      <w:pPr>
+        <w:spacing w:after="160" w:line="259" w:lineRule="auto"/>
+      </w:pPr>
+    </w:pPrDefault>
+  </w:docDefaults>
+  <w:latentStyles w:defLockedState="0" w:defUIPriority="99" w:defSemiHidden="1" w:defUnhideWhenUsed="1" w:defQFormat="0" w:count="267">
+    <w:lsdException w:name="Normal" w:semiHidden="0" w:uiPriority="0" w:unhideWhenUsed="0" w:qFormat="1"/>
+    <w:lsdException w:name="heading 1" w:semiHidden="0" w:uiPriority="9" w:unhideWhenUsed="0" w:qFormat="1"/>
+    <w:lsdException w:name="heading 2" w:uiPriority="9" w:qFormat="1"/>
+    <w:lsdException w:name="heading 3" w:uiPriority="9" w:qFormat="1"/>
+    <w:lsdException w:name="heading 4" w:uiPriority="9" w:qFormat="1"/>
+    <w:lsdException w:name="heading 5" w:uiPriority="9" w:qFormat="1"/>
+    <w:lsdException w:name="heading 6" w:uiPriority="9" w:qFormat="1"/>
+    <w:lsdException w:name="heading 7" w:uiPriority="9" w:qFormat="1"/>
+    <w:lsdException w:name="heading 8" w:uiPriority="9" w:qFormat="1"/>
+    <w:lsdException w:name="heading 9" w:uiPriority="9" w:qFormat="1"/>
+    <w:lsdException w:name="toc 1" w:uiPriority="39"/>
+    <w:lsdException w:name="toc 2" w:uiPriority="39"/>
+    <w:lsdException w:name="toc 3" w:uiPriority="39"/>
+    <w:lsdException w:name="toc 4" w:uiPriority="39"/>
+    <w:lsdException w:name="toc 5" w:uiPriority="39"/>
+    <w:lsdException w:name="toc 6" w:uiPriority="39"/>
+    <w:lsdException w:name="toc 7" w:uiPriority="39"/>
+    <w:lsdException w:name="toc 8" w:uiPriority="39"/>
+    <w:lsdException w:name="toc 9" w:uiPriority="39"/>
+    <w:lsdException w:name="caption" w:uiPriority="35" w:qFormat="1"/>
+    <w:lsdException w:name="Title" w:semiHidden="0" w:uiPriority="10" w:unhideWhenUsed="0" w:qFormat="1"/>
+    <w:lsdException w:name="Default Paragraph Font" w:uiPriority="1"/>
+    <w:lsdException w:name="Subtitle" w:semiHidden="0" w:uiPriority="11" w:unhideWhenUsed="0" w:qFormat="1"/>
+    <w:lsdException w:name="Strong" w:semiHidden="0" w:uiPriority="22" w:unhideWhenUsed="0" w:qFormat="1"/>
+    <w:lsdException w:name="Emphasis" w:semiHidden="0" w:uiPriority="20" w:unhideWhenUsed="0" w:qFormat="1"/>
+    <w:lsdException w:name="Table Grid" w:semiHidden="0" w:uiPriority="39" w:unhideWhenUsed="0"/>
+    <w:lsdException w:name="Placeholder Text" w:unhideWhenUsed="0"/>
+    <w:lsdException w:name="No Spacing" w:semiHidden="0" w:uiPriority="1" w:unhideWhenUsed="0" w:qFormat="1"/>
+    <w:lsdException w:name="Light Shading" w:semiHidden="0" w:uiPriority="60" w:unhideWhenUsed="0"/>
+    <w:lsdException w:name="Light List" w:semiHidden="0" w:uiPriority="61" w:unhideWhenUsed="0"/>
+    <w:lsdException w:name="Light Grid" w:semiHidden="0" w:uiPriority="62" w:unhideWhenUsed="0"/>
+    <w:lsdException w:name="Medium Shading 1" w:semiHidden="0" w:uiPriority="63" w:unhideWhenUsed="0"/>
+    <w:lsdException w:name="Medium Shading 2" w:semiHidden="0" w:uiPriority="64" w:unhideWhenUsed="0"/>
+    <w:lsdException w:name="Medium List 1" w:semiHidden="0" w:uiPriority="65" w:unhideWhenUsed="0"/>
+    <w:lsdException w:name="Medium List 2" w:semiHidden="0" w:uiPriority="66" w:unhideWhenUsed="0"/>
+    <w:lsdException w:name="Medium Grid 1" w:semiHidden="0" w:uiPriority="67" w:unhideWhenUsed="0"/>
+    <w:lsdException w:name="Medium Grid 2" w:semiHidden="0" w:uiPriority="68" w:unhideWhenUsed="0"/>
+    <w:lsdException w:name="Medium Grid 3" w:semiHidden="0" w:uiPriority="69" w:unhideWhenUsed="0"/>
+    <w:lsdException w:name="Dark List" w:semiHidden="0" w:uiPriority="70" w:unhideWhenUsed="0"/>
+    <w:lsdException w:name="Colorful Shading" w:semiHidden="0" w:uiPriority="71" w:unhideWhenUsed="0"/>
+    <w:lsdException w:name="Colorful List" w:semiHidden="0" w:uiPriority="72" w:unhideWhenUsed="0"/>
+    <w:lsdException w:name="Colorful Grid" w:semiHidden="0" w:uiPriority="73" w:unhideWhenUsed="0"/>
+    <w:lsdException w:name="Light Shading Accent 1" w:semiHidden="0" w:uiPriority="60" w:unhideWhenUsed="0"/>
+    <w:lsdException w:name="Light List Accent 1" w:semiHidden="0" w:uiPriority="61" w:unhideWhenUsed="0"/>
+    <w:lsdException w:name="Light Grid Accent 1" w:semiHidden="0" w:uiPriority="62" w:unhideWhenUsed="0"/>
+    <w:lsdException w:name="Medium Shading 1 Accent 1" w:semiHidden="0" w:uiPriority="63" w:unhideWhenUsed="0"/>
+    <w:lsdException w:name="Medium Shading 2 Accent 1" w:semiHidden="0" w:uiPriority="64" w:unhideWhenUsed="0"/>
+    <w:lsdException w:name="Medium List 1 Accent 1" w:semiHidden="0" w:uiPriority="65" w:unhideWhenUsed="0"/>
+    <w:lsdException w:name="Revision" w:unhideWhenUsed="0"/>
+    <w:lsdException w:name="List Paragraph" w:semiHidden="0" w:uiPriority="34" w:unhideWhenUsed="0" w:qFormat="1"/>
+    <w:lsdException w:name="Quote" w:semiHidden="0" w:uiPriority="29" w:unhideWhenUsed="0" w:qFormat="1"/>
+    <w:lsdException w:name="Intense Quote" w:semiHidden="0" w:uiPriority="30" w:unhideWhenUsed="0" w:qFormat="1"/>
+    <w:lsdException w:name="Medium List 2 Accent 1" w:semiHidden="0" w:uiPriority="66" w:unhideWhenUsed="0"/>
+    <w:lsdException w:name="Medium Grid 1 Accent 1" w:semiHidden="0" w:uiPriority="67" w:unhideWhenUsed="0"/>
+    <w:lsdException w:name="Medium Grid 2 Accent 1" w:semiHidden="0" w:uiPriority="68" w:unhideWhenUsed="0"/>
+    <w:lsdException w:name="Medium Grid 3 Accent 1" w:semiHidden="0" w:uiPriority="69" w:unhideWhenUsed="0"/>
+    <w:lsdException w:name="Dark List Accent 1" w:semiHidden="0" w:uiPriority="70" w:unhideWhenUsed="0"/>
+    <w:lsdException w:name="Colorful Shading Accent 1" w:semiHidden="0" w:uiPriority="71" w:unhideWhenUsed="0"/>
+    <w:lsdException w:name="Colorful List Accent 1" w:semiHidden="0" w:uiPriority="72" w:unhideWhenUsed="0"/>
+    <w:lsdException w:name="Colorful Grid Accent 1" w:semiHidden="0" w:uiPriority="73" w:unhideWhenUsed="0"/>
+    <w:lsdException w:name="Light Shading Accent 2" w:semiHidden="0" w:uiPriority="60" w:unhideWhenUsed="0"/>
+    <w:lsdException w:name="Light List Accent 2" w:semiHidden="0" w:uiPriority="61" w:unhideWhenUsed="0"/>
+    <w:lsdException w:name="Light Grid Accent 2" w:semiHidden="0" w:uiPriority="62" w:unhideWhenUsed="0"/>
+    <w:lsdException w:name="Medium Shading 1 Accent 2" w:semiHidden="0" w:uiPriority="63" w:unhideWhenUsed="0"/>
+    <w:lsdException w:name="Medium Shading 2 Accent 2" w:semiHidden="0" w:uiPriority="64" w:unhideWhenUsed="0"/>
+    <w:lsdException w:name="Medium List 1 Accent 2" w:semiHidden="0" w:uiPriority="65" w:unhideWhenUsed="0"/>
+    <w:lsdException w:name="Medium List 2 Accent 2" w:semiHidden="0" w:uiPriority="66" w:unhideWhenUsed="0"/>
+    <w:lsdException w:name="Medium Grid 1 Accent 2" w:semiHidden="0" w:uiPriority="67" w:unhideWhenUsed="0"/>
+    <w:lsdException w:name="Medium Grid 2 Accent 2" w:semiHidden="0" w:uiPriority="68" w:unhideWhenUsed="0"/>
+    <w:lsdException w:name="Medium Grid 3 Accent 2" w:semiHidden="0" w:uiPriority="69" w:unhideWhenUsed="0"/>
+    <w:lsdException w:name="Dark List Accent 2" w:semiHidden="0" w:uiPriority="70" w:unhideWhenUsed="0"/>
+    <w:lsdException w:name="Colorful Shading Accent 2" w:semiHidden="0" w:uiPriority="71" w:unhideWhenUsed="0"/>
+    <w:lsdException w:name="Colorful List Accent 2" w:semiHidden="0" w:uiPriority="72" w:unhideWhenUsed="0"/>
+    <w:lsdException w:name="Colorful Grid Accent 2" w:semiHidden="0" w:uiPriority="73" w:unhideWhenUsed="0"/>
+    <w:lsdException w:name="Light Shading Accent 3" w:semiHidden="0" w:uiPriority="60" w:unhideWhenUsed="0"/>
+    <w:lsdException w:name="Light List Accent 3" w:semiHidden="0" w:uiPriority="61" w:unhideWhenUsed="0"/>
+    <w:lsdException w:name="Light Grid Accent 3" w:semiHidden="0" w:uiPriority="62" w:unhideWhenUsed="0"/>
+    <w:lsdException w:name="Medium Shading 1 Accent 3" w:semiHidden="0" w:uiPriority="63" w:unhideWhenUsed="0"/>
+    <w:lsdException w:name="Medium Shading 2 Accent 3" w:semiHidden="0" w:uiPriority="64" w:unhideWhenUsed="0"/>
+    <w:lsdException w:name="Medium List 1 Accent 3" w:semiHidden="0" w:uiPriority="65" w:unhideWhenUsed="0"/>
+    <w:lsdException w:name="Medium List 2 Accent 3" w:semiHidden="0" w:uiPriority="66" w:unhideWhenUsed="0"/>
+    <w:lsdException w:name="Medium Grid 1 Accent 3" w:semiHidden="0" w:uiPriority="67" w:unhideWhenUsed="0"/>
+    <w:lsdException w:name="Medium Grid 2 Accent 3" w:semiHidden="0" w:uiPriority="68" w:unhideWhenUsed="0"/>
+    <w:lsdException w:name="Medium Grid 3 Accent 3" w:semiHidden="0" w:uiPriority="69" w:unhideWhenUsed="0"/>
+    <w:lsdException w:name="Dark List Accent 3" w:semiHidden="0" w:uiPriority="70" w:unhideWhenUsed="0"/>
+    <w:lsdException w:name="Colorful Shading Accent 3" w:semiHidden="0" w:uiPriority="71" w:unhideWhenUsed="0"/>
+    <w:lsdException w:name="Colorful List Accent 3" w:semiHidden="0" w:uiPriority="72" w:unhideWhenUsed="0"/>
+    <w:lsdException w:name="Colorful Grid Accent 3" w:semiHidden="0" w:uiPriority="73" w:unhideWhenUsed="0"/>
+    <w:lsdException w:name="Light Shading Accent 4" w:semiHidden="0" w:uiPriority="60" w:unhideWhenUsed="0"/>
+    <w:lsdException w:name="Light List Accent 4" w:semiHidden="0" w:uiPriority="61" w:unhideWhenUsed="0"/>
+    <w:lsdException w:name="Light Grid Accent 4" w:semiHidden="0" w:uiPriority="62" w:unhideWhenUsed="0"/>
+    <w:lsdException w:name="Medium Shading 1 Accent 4" w:semiHidden="0" w:uiPriority="63" w:unhideWhenUsed="0"/>
+    <w:lsdException w:name="Medium Shading 2 Accent 4" w:semiHidden="0" w:uiPriority="64" w:unhideWhenUsed="0"/>
+    <w:lsdException w:name="Medium List 1 Accent 4" w:semiHidden="0" w:uiPriority="65" w:unhideWhenUsed="0"/>
+    <w:lsdException w:name="Medium List 2 Accent 4" w:semiHidden="0" w:uiPriority="66" w:unhideWhenUsed="0"/>
+    <w:lsdException w:name="Medium Grid 1 Accent 4" w:semiHidden="0" w:uiPriority="67" w:unhideWhenUsed="0"/>
+    <w:lsdException w:name="Medium Grid 2 Accent 4" w:semiHidden="0" w:uiPriority="68" w:unhideWhenUsed="0"/>
+    <w:lsdException w:name="Medium Grid 3 Accent 4" w:semiHidden="0" w:uiPriority="69" w:unhideWhenUsed="0"/>
+    <w:lsdException w:name="Dark List Accent 4" w:semiHidden="0" w:uiPriority="70" w:unhideWhenUsed="0"/>
+    <w:lsdException w:name="Colorful Shading Accent 4" w:semiHidden="0" w:uiPriority="71" w:unhideWhenUsed="0"/>
+    <w:lsdException w:name="Colorful List Accent 4" w:semiHidden="0" w:uiPriority="72" w:unhideWhenUsed="0"/>
+    <w:lsdException w:name="Colorful Grid Accent 4" w:semiHidden="0" w:uiPriority="73" w:unhideWhenUsed="0"/>
+    <w:lsdException w:name="Light Shading Accent 5" w:semiHidden="0" w:uiPriority="60" w:unhideWhenUsed="0"/>
+    <w:lsdException w:name="Light List Accent 5" w:semiHidden="0" w:uiPriority="61" w:unhideWhenUsed="0"/>
+    <w:lsdException w:name="Light Grid Accent 5" w:semiHidden="0" w:uiPriority="62" w:unhideWhenUsed="0"/>
+    <w:lsdException w:name="Medium Shading 1 Accent 5" w:semiHidden="0" w:uiPriority="63" w:unhideWhenUsed="0"/>
+    <w:lsdException w:name="Medium Shading 2 Accent 5" w:semiHidden="0" w:uiPriority="64" w:unhideWhenUsed="0"/>
+    <w:lsdException w:name="Medium List 1 Accent 5" w:semiHidden="0" w:uiPriority="65" w:unhideWhenUsed="0"/>
+    <w:lsdException w:name="Medium List 2 Accent 5" w:semiHidden="0" w:uiPriority="66" w:unhideWhenUsed="0"/>
+    <w:lsdException w:name="Medium Grid 1 Accent 5" w:semiHidden="0" w:uiPriority="67" w:unhideWhenUsed="0"/>
+    <w:lsdException w:name="Medium Grid 2 Accent 5" w:semiHidden="0" w:uiPriority="68" w:unhideWhenUsed="0"/>
+    <w:lsdException w:name="Medium Grid 3 Accent 5" w:semiHidden="0" w:uiPriority="69" w:unhideWhenUsed="0"/>
+    <w:lsdException w:name="Dark List Accent 5" w:semiHidden="0" w:uiPriority="70" w:unhideWhenUsed="0"/>
+    <w:lsdException w:name="Colorful Shading Accent 5" w:semiHidden="0" w:uiPriority="71" w:unhideWhenUsed="0"/>
+    <w:lsdException w:name="Colorful List Accent 5" w:semiHidden="0" w:uiPriority="72" w:unhideWhenUsed="0"/>
+    <w:lsdException w:name="Colorful Grid Accent 5" w:semiHidden="0" w:uiPriority="73" w:unhideWhenUsed="0"/>
+    <w:lsdException w:name="Light Shading Accent 6" w:semiHidden="0" w:uiPriority="60" w:unhideWhenUsed="0"/>
+    <w:lsdException w:name="Light List Accent 6" w:semiHidden="0" w:uiPriority="61" w:unhideWhenUsed="0"/>
+    <w:lsdException w:name="Light Grid Accent 6" w:semiHidden="0" w:uiPriority="62" w:unhideWhenUsed="0"/>
+    <w:lsdException w:name="Medium Shading 1 Accent 6" w:semiHidden="0" w:uiPriority="63" w:unhideWhenUsed="0"/>
+    <w:lsdException w:name="Medium Shading 2 Accent 6" w:semiHidden="0" w:uiPriority="64" w:unhideWhenUsed="0"/>
+    <w:lsdException w:name="Medium List 1 Accent 6" w:semiHidden="0" w:uiPriority="65" w:unhideWhenUsed="0"/>
+    <w:lsdException w:name="Medium List 2 Accent 6" w:semiHidden="0" w:uiPriority="66" w:unhideWhenUsed="0"/>
+    <w:lsdException w:name="Medium Grid 1 Accent 6" w:semiHidden="0" w:uiPriority="67" w:unhideWhenUsed="0"/>
+    <w:lsdException w:name="Medium Grid 2 Accent 6" w:semiHidden="0" w:uiPriority="68" w:unhideWhenUsed="0"/>
+    <w:lsdException w:name="Medium Grid 3 Accent 6" w:semiHidden="0" w:uiPriority="69" w:unhideWhenUsed="0"/>
+    <w:lsdException w:name="Dark List Accent 6" w:semiHidden="0" w:uiPriority="70" w:unhideWhenUsed="0"/>
+    <w:lsdException w:name="Colorful Shading Accent 6" w:semiHidden="0" w:uiPriority="71" w:unhideWhenUsed="0"/>
+    <w:lsdException w:name="Colorful List Accent 6" w:semiHidden="0" w:uiPriority="72" w:unhideWhenUsed="0"/>
+    <w:lsdException w:name="Colorful Grid Accent 6" w:semiHidden="0" w:uiPriority="73" w:unhideWhenUsed="0"/>
+    <w:lsdException w:name="Subtle Emphasis" w:semiHidden="0" w:uiPriority="19" w:unhideWhenUsed="0" w:qFormat="1"/>
+    <w:lsdException w:name="Intense Emphasis" w:semiHidden="0" w:uiPriority="21" w:unhideWhenUsed="0" w:qFormat="1"/>
+    <w:lsdException w:name="Subtle Reference" w:semiHidden="0" w:uiPriority="31" w:unhideWhenUsed="0" w:qFormat="1"/>
+    <w:lsdException w:name="Intense Reference" w:semiHidden="0" w:uiPriority="32" w:unhideWhenUsed="0" w:qFormat="1"/>
+    <w:lsdException w:name="Book Title" w:semiHidden="0" w:uiPriority="33" w:unhideWhenUsed="0" w:qFormat="1"/>
+    <w:lsdException w:name="Bibliography" w:uiPriority="37"/>
+    <w:lsdException w:name="TOC Heading" w:uiPriority="39" w:qFormat="1"/>
+  </w:latentStyles>
+  <w:style w:type="paragraph" w:default="1" w:styleId="Normal">
+    <w:name w:val="Normal"/>
+    <w:qFormat/>
+  </w:style>
+  <w:style w:type="paragraph" w:styleId="Ttulo1">
+    <w:name w:val="heading 1"/>
+    <w:basedOn w:val="Normal"/>
+    <w:next w:val="Normal"/>
+    <w:link w:val="Ttulo1Car"/>
+    <w:uiPriority w:val="9"/>
+    <w:qFormat/>
+    <w:rsid w:val="0054369D"/>
+    <w:pPr>
+      <w:keepNext/>
+      <w:keepLines/>
+      <w:spacing w:before="240" w:after="0"/>
+      <w:outlineLvl w:val="0"/>
+    </w:pPr>
+    <w:rPr>
+      <w:rFonts w:asciiTheme="majorHAnsi" w:eastAsiaTheme="majorEastAsia" w:hAnsiTheme="majorHAnsi" w:cstheme="majorBidi"/>
+      <w:color w:val="2F5496" w:themeColor="accent1" w:themeShade="BF"/>
+      <w:sz w:val="32"/>
+      <w:szCs w:val="32"/>
+    </w:rPr>
+  </w:style>
+  <w:style w:type="paragraph" w:styleId="Ttulo2">
+    <w:name w:val="heading 2"/>
+    <w:basedOn w:val="Normal"/>
+    <w:next w:val="Normal"/>
+    <w:link w:val="Ttulo2Car"/>
+    <w:uiPriority w:val="9"/>
+    <w:unhideWhenUsed/>
+    <w:qFormat/>
+    <w:rsid w:val="0054369D"/>
+    <w:pPr>
+      <w:keepNext/>
+      <w:keepLines/>
+      <w:spacing w:before="40" w:after="0"/>
+      <w:outlineLvl w:val="1"/>
+    </w:pPr>
+    <w:rPr>
+      <w:rFonts w:asciiTheme="majorHAnsi" w:eastAsiaTheme="majorEastAsia" w:hAnsiTheme="majorHAnsi" w:cstheme="majorBidi"/>
+      <w:color w:val="2F5496" w:themeColor="accent1" w:themeShade="BF"/>
+      <w:sz w:val="26"/>
+      <w:szCs w:val="26"/>
+    </w:rPr>
+  </w:style>
+  <w:style w:type="character" w:default="1" w:styleId="Fuentedeprrafopredeter">
+    <w:name w:val="Default Paragraph Font"/>
+    <w:uiPriority w:val="1"/>
+    <w:semiHidden/>
+    <w:unhideWhenUsed/>
+  </w:style>
+  <w:style w:type="table" w:default="1" w:styleId="Tablanormal">
+    <w:name w:val="Normal Table"/>
+    <w:uiPriority w:val="99"/>
+    <w:semiHidden/>
+    <w:unhideWhenUsed/>
+    <w:tblPr>
+      <w:tblInd w:w="0" w:type="dxa"/>
+      <w:tblCellMar>
+        <w:top w:w="0" w:type="dxa"/>
+        <w:left w:w="108" w:type="dxa"/>
+        <w:bottom w:w="0" w:type="dxa"/>
+        <w:right w:w="108" w:type="dxa"/>
+      </w:tblCellMar>
+    </w:tblPr>
+  </w:style>
+  <w:style w:type="numbering" w:default="1" w:styleId="Sinlista">
+    <w:name w:val="No List"/>
+    <w:uiPriority w:val="99"/>
+    <w:semiHidden/>
+    <w:unhideWhenUsed/>
+  </w:style>
+  <w:style w:type="paragraph" w:styleId="Encabezado">
+    <w:name w:val="header"/>
+    <w:basedOn w:val="Normal"/>
+    <w:link w:val="EncabezadoCar"/>
+    <w:uiPriority w:val="99"/>
+    <w:unhideWhenUsed/>
+    <w:rsid w:val="003F004F"/>
+    <w:pPr>
+      <w:tabs>
+        <w:tab w:val="center" w:pos="4419"/>
+        <w:tab w:val="right" w:pos="8838"/>
+      </w:tabs>
+      <w:spacing w:after="0" w:line="240" w:lineRule="auto"/>
+    </w:pPr>
+  </w:style>
+  <w:style w:type="character" w:customStyle="1" w:styleId="EncabezadoCar">
+    <w:name w:val="Encabezado Car"/>
+    <w:basedOn w:val="Fuentedeprrafopredeter"/>
+    <w:link w:val="Encabezado"/>
+    <w:uiPriority w:val="99"/>
+    <w:rsid w:val="003F004F"/>
+  </w:style>
+  <w:style w:type="paragraph" w:styleId="Piedepgina">
+    <w:name w:val="footer"/>
+    <w:basedOn w:val="Normal"/>
+    <w:link w:val="PiedepginaCar"/>
+    <w:uiPriority w:val="99"/>
+    <w:unhideWhenUsed/>
+    <w:rsid w:val="003F004F"/>
+    <w:pPr>
+      <w:tabs>
+        <w:tab w:val="center" w:pos="4419"/>
+        <w:tab w:val="right" w:pos="8838"/>
+      </w:tabs>
+      <w:spacing w:after="0" w:line="240" w:lineRule="auto"/>
+    </w:pPr>
+  </w:style>
+  <w:style w:type="character" w:customStyle="1" w:styleId="PiedepginaCar">
+    <w:name w:val="Pie de página Car"/>
+    <w:basedOn w:val="Fuentedeprrafopredeter"/>
+    <w:link w:val="Piedepgina"/>
+    <w:uiPriority w:val="99"/>
+    <w:rsid w:val="003F004F"/>
+  </w:style>
+  <w:style w:type="table" w:styleId="Tablaconcuadrcula">
+    <w:name w:val="Table Grid"/>
+    <w:basedOn w:val="Tablanormal"/>
+    <w:uiPriority w:val="39"/>
+    <w:rsid w:val="003F004F"/>
+    <w:pPr>
+      <w:spacing w:after="0" w:line="240" w:lineRule="auto"/>
+    </w:pPr>
+    <w:tblPr>
+      <w:tblBorders>
+        <w:top w:val="single" w:sz="4" w:space="0" w:color="auto"/>
+        <w:left w:val="single" w:sz="4" w:space="0" w:color="auto"/>
+        <w:bottom w:val="single" w:sz="4" w:space="0" w:color="auto"/>
+        <w:right w:val="single" w:sz="4" w:space="0" w:color="auto"/>
+        <w:insideH w:val="single" w:sz="4" w:space="0" w:color="auto"/>
+        <w:insideV w:val="single" w:sz="4" w:space="0" w:color="auto"/>
+      </w:tblBorders>
+    </w:tblPr>
+  </w:style>
+  <w:style w:type="paragraph" w:styleId="Prrafodelista">
+    <w:name w:val="List Paragraph"/>
+    <w:basedOn w:val="Normal"/>
+    <w:uiPriority w:val="34"/>
+    <w:qFormat/>
+    <w:rsid w:val="0054369D"/>
+    <w:pPr>
+      <w:ind w:left="720"/>
+      <w:contextualSpacing/>
+    </w:pPr>
+  </w:style>
+  <w:style w:type="character" w:customStyle="1" w:styleId="Ttulo1Car">
+    <w:name w:val="Título 1 Car"/>
+    <w:basedOn w:val="Fuentedeprrafopredeter"/>
+    <w:link w:val="Ttulo1"/>
+    <w:uiPriority w:val="9"/>
+    <w:rsid w:val="0054369D"/>
+    <w:rPr>
+      <w:rFonts w:asciiTheme="majorHAnsi" w:eastAsiaTheme="majorEastAsia" w:hAnsiTheme="majorHAnsi" w:cstheme="majorBidi"/>
+      <w:color w:val="2F5496" w:themeColor="accent1" w:themeShade="BF"/>
+      <w:sz w:val="32"/>
+      <w:szCs w:val="32"/>
+    </w:rPr>
+  </w:style>
+  <w:style w:type="character" w:customStyle="1" w:styleId="Ttulo2Car">
+    <w:name w:val="Título 2 Car"/>
+    <w:basedOn w:val="Fuentedeprrafopredeter"/>
+    <w:link w:val="Ttulo2"/>
+    <w:uiPriority w:val="9"/>
+    <w:rsid w:val="0054369D"/>
+    <w:rPr>
+      <w:rFonts w:asciiTheme="majorHAnsi" w:eastAsiaTheme="majorEastAsia" w:hAnsiTheme="majorHAnsi" w:cstheme="majorBidi"/>
+      <w:color w:val="2F5496" w:themeColor="accent1" w:themeShade="BF"/>
+      <w:sz w:val="26"/>
+      <w:szCs w:val="26"/>
+    </w:rPr>
+  </w:style>
+  <w:style w:type="paragraph" w:styleId="TtulodeTDC">
+    <w:name w:val="TOC Heading"/>
+    <w:basedOn w:val="Ttulo1"/>
+    <w:next w:val="Normal"/>
+    <w:uiPriority w:val="39"/>
+    <w:unhideWhenUsed/>
+    <w:qFormat/>
+    <w:rsid w:val="0054369D"/>
+    <w:pPr>
+      <w:outlineLvl w:val="9"/>
+    </w:pPr>
+    <w:rPr>
+      <w:lang w:val="en-US"/>
+    </w:rPr>
+  </w:style>
+  <w:style w:type="paragraph" w:styleId="TDC1">
+    <w:name w:val="toc 1"/>
+    <w:basedOn w:val="Normal"/>
+    <w:next w:val="Normal"/>
+    <w:autoRedefine/>
+    <w:uiPriority w:val="39"/>
+    <w:unhideWhenUsed/>
+    <w:rsid w:val="0054369D"/>
+    <w:pPr>
+      <w:spacing w:after="100"/>
+    </w:pPr>
+  </w:style>
+  <w:style w:type="paragraph" w:styleId="TDC2">
+    <w:name w:val="toc 2"/>
+    <w:basedOn w:val="Normal"/>
+    <w:next w:val="Normal"/>
+    <w:autoRedefine/>
+    <w:uiPriority w:val="39"/>
+    <w:unhideWhenUsed/>
+    <w:rsid w:val="0054369D"/>
+    <w:pPr>
+      <w:spacing w:after="100"/>
+      <w:ind w:left="220"/>
+    </w:pPr>
+  </w:style>
+  <w:style w:type="character" w:styleId="Hipervnculo">
+    <w:name w:val="Hyperlink"/>
+    <w:basedOn w:val="Fuentedeprrafopredeter"/>
+    <w:uiPriority w:val="99"/>
+    <w:unhideWhenUsed/>
+    <w:rsid w:val="0054369D"/>
+    <w:rPr>
+      <w:color w:val="0563C1" w:themeColor="hyperlink"/>
+      <w:u w:val="single"/>
+    </w:rPr>
+  </w:style>
+  <w:style w:type="paragraph" w:styleId="Textodeglobo">
+    <w:name w:val="Balloon Text"/>
+    <w:basedOn w:val="Normal"/>
+    <w:link w:val="TextodegloboCar"/>
+    <w:uiPriority w:val="99"/>
+    <w:semiHidden/>
+    <w:unhideWhenUsed/>
+    <w:rsid w:val="00EE4A49"/>
+    <w:pPr>
+      <w:spacing w:after="0" w:line="240" w:lineRule="auto"/>
+    </w:pPr>
+    <w:rPr>
+      <w:rFonts w:ascii="Segoe UI" w:hAnsi="Segoe UI" w:cs="Segoe UI"/>
+      <w:sz w:val="18"/>
+      <w:szCs w:val="18"/>
+    </w:rPr>
+  </w:style>
+  <w:style w:type="character" w:customStyle="1" w:styleId="TextodegloboCar">
+    <w:name w:val="Texto de globo Car"/>
+    <w:basedOn w:val="Fuentedeprrafopredeter"/>
+    <w:link w:val="Textodeglobo"/>
+    <w:uiPriority w:val="99"/>
+    <w:semiHidden/>
+    <w:rsid w:val="00EE4A49"/>
+    <w:rPr>
+      <w:rFonts w:ascii="Segoe UI" w:hAnsi="Segoe UI" w:cs="Segoe UI"/>
+      <w:sz w:val="18"/>
+      <w:szCs w:val="18"/>
+    </w:rPr>
+  </w:style>
+  <w:style w:type="table" w:customStyle="1" w:styleId="GridTable1LightAccent5">
+    <w:name w:val="Grid Table 1 Light Accent 5"/>
+    <w:basedOn w:val="Tablanormal"/>
+    <w:uiPriority w:val="46"/>
+    <w:rsid w:val="0061044B"/>
+    <w:pPr>
+      <w:spacing w:after="0" w:line="240" w:lineRule="auto"/>
+    </w:pPr>
+    <w:tblPr>
+      <w:tblStyleRowBandSize w:val="1"/>
+      <w:tblStyleColBandSize w:val="1"/>
+      <w:tblBorders>
+        <w:top w:val="single" w:sz="4" w:space="0" w:color="BDD6EE" w:themeColor="accent5" w:themeTint="66"/>
+        <w:left w:val="single" w:sz="4" w:space="0" w:color="BDD6EE" w:themeColor="accent5" w:themeTint="66"/>
+        <w:bottom w:val="single" w:sz="4" w:space="0" w:color="BDD6EE" w:themeColor="accent5" w:themeTint="66"/>
+        <w:right w:val="single" w:sz="4" w:space="0" w:color="BDD6EE" w:themeColor="accent5" w:themeTint="66"/>
+        <w:insideH w:val="single" w:sz="4" w:space="0" w:color="BDD6EE" w:themeColor="accent5" w:themeTint="66"/>
+        <w:insideV w:val="single" w:sz="4" w:space="0" w:color="BDD6EE" w:themeColor="accent5" w:themeTint="66"/>
+      </w:tblBorders>
+    </w:tblPr>
+    <w:tblStylePr w:type="firstRow">
+      <w:rPr>
+        <w:b/>
+        <w:bCs/>
+      </w:rPr>
+      <w:tblPr/>
+      <w:tcPr>
+        <w:tcBorders>
+          <w:bottom w:val="single" w:sz="12" w:space="0" w:color="9CC2E5" w:themeColor="accent5" w:themeTint="99"/>
+        </w:tcBorders>
+      </w:tcPr>
+    </w:tblStylePr>
+    <w:tblStylePr w:type="lastRow">
+      <w:rPr>
+        <w:b/>
+        <w:bCs/>
+      </w:rPr>
+      <w:tblPr/>
+      <w:tcPr>
+        <w:tcBorders>
+          <w:top w:val="double" w:sz="2" w:space="0" w:color="9CC2E5" w:themeColor="accent5" w:themeTint="99"/>
+        </w:tcBorders>
+      </w:tcPr>
+    </w:tblStylePr>
+    <w:tblStylePr w:type="firstCol">
+      <w:rPr>
+        <w:b/>
+        <w:bCs/>
+      </w:rPr>
+    </w:tblStylePr>
+    <w:tblStylePr w:type="lastCol">
+      <w:rPr>
+        <w:b/>
+        <w:bCs/>
+      </w:rPr>
+    </w:tblStylePr>
+  </w:style>
+  <w:style w:type="table" w:customStyle="1" w:styleId="GridTable1LightAccent1">
     <w:name w:val="Grid Table 1 Light Accent 1"/>
     <w:basedOn w:val="Tablanormal"/>
     <w:uiPriority w:val="46"/>
@@ -3973,7 +4339,7 @@
   <a:extraClrSchemeLst/>
   <a:extLst>
     <a:ext uri="{05A4C25C-085E-4340-85A3-A5531E510DB2}">
-      <thm15:themeFamily xmlns:thm15="http://schemas.microsoft.com/office/thememl/2012/main" name="Office Theme" id="{62F939B6-93AF-4DB8-9C6B-D6C7DFDC589F}" vid="{4A3C46E8-61CC-4603-A589-7422A47A8E4A}"/>
+      <thm15:themeFamily xmlns:thm15="http://schemas.microsoft.com/office/thememl/2012/main" xmlns="" name="Office Theme" id="{62F939B6-93AF-4DB8-9C6B-D6C7DFDC589F}" vid="{4A3C46E8-61CC-4603-A589-7422A47A8E4A}"/>
     </a:ext>
   </a:extLst>
 </a:theme>
@@ -3984,7 +4350,7 @@
 </file>
 
 <file path=customXml/itemProps1.xml><?xml version="1.0" encoding="utf-8"?>
-<ds:datastoreItem xmlns:ds="http://schemas.openxmlformats.org/officeDocument/2006/customXml" ds:itemID="{125255D8-236B-4020-9C29-F7075A28D887}">
+<ds:datastoreItem xmlns:ds="http://schemas.openxmlformats.org/officeDocument/2006/customXml" ds:itemID="{0FF00B1A-CA18-41E6-AF36-864882C2584E}">
   <ds:schemaRefs>
     <ds:schemaRef ds:uri="http://schemas.openxmlformats.org/officeDocument/2006/bibliography"/>
   </ds:schemaRefs>

</xml_diff>